<commit_message>
updates to proj content doco
</commit_message>
<xml_diff>
--- a/Docs_For_Print/Project_Content_v0.14.docx
+++ b/Docs_For_Print/Project_Content_v0.14.docx
@@ -1,6 +1,6 @@
 
 <file path=word/document.xml><?xml version="1.0" encoding="utf-8"?>
-<w:document xmlns:wpc="http://schemas.microsoft.com/office/word/2010/wordprocessingCanvas" xmlns:cx="http://schemas.microsoft.com/office/drawing/2014/chartex" xmlns:cx1="http://schemas.microsoft.com/office/drawing/2015/9/8/chartex" xmlns:cx2="http://schemas.microsoft.com/office/drawing/2015/10/21/chartex" xmlns:cx3="http://schemas.microsoft.com/office/drawing/2016/5/9/chartex" xmlns:cx4="http://schemas.microsoft.com/office/drawing/2016/5/10/chartex" xmlns:cx5="http://schemas.microsoft.com/office/drawing/2016/5/11/chartex" xmlns:cx6="http://schemas.microsoft.com/office/drawing/2016/5/12/chartex" xmlns:cx7="http://schemas.microsoft.com/office/drawing/2016/5/13/chartex" xmlns:cx8="http://schemas.microsoft.com/office/drawing/2016/5/14/chartex" xmlns:mc="http://schemas.openxmlformats.org/markup-compatibility/2006" xmlns:aink="http://schemas.microsoft.com/office/drawing/2016/ink" xmlns:am3d="http://schemas.microsoft.com/office/drawing/2017/model3d" xmlns:o="urn:schemas-microsoft-com:office:office" xmlns:r="http://schemas.openxmlformats.org/officeDocument/2006/relationships" xmlns:m="http://schemas.openxmlformats.org/officeDocument/2006/math" xmlns:v="urn:schemas-microsoft-com:vml" xmlns:wp14="http://schemas.microsoft.com/office/word/2010/wordprocessingDrawing" xmlns:wp="http://schemas.openxmlformats.org/drawingml/2006/wordprocessingDrawing" xmlns:w10="urn:schemas-microsoft-com:office:word" xmlns:w="http://schemas.openxmlformats.org/wordprocessingml/2006/main" xmlns:w14="http://schemas.microsoft.com/office/word/2010/wordml" xmlns:w15="http://schemas.microsoft.com/office/word/2012/wordml" xmlns:w16cid="http://schemas.microsoft.com/office/word/2016/wordml/cid" xmlns:w16se="http://schemas.microsoft.com/office/word/2015/wordml/symex" xmlns:wpg="http://schemas.microsoft.com/office/word/2010/wordprocessingGroup" xmlns:wpi="http://schemas.microsoft.com/office/word/2010/wordprocessingInk" xmlns:wne="http://schemas.microsoft.com/office/word/2006/wordml" xmlns:wps="http://schemas.microsoft.com/office/word/2010/wordprocessingShape" mc:Ignorable="w14 w15 w16se w16cid wp14">
+<w:document xmlns:wpc="http://schemas.microsoft.com/office/word/2010/wordprocessingCanvas" xmlns:mc="http://schemas.openxmlformats.org/markup-compatibility/2006" xmlns:o="urn:schemas-microsoft-com:office:office" xmlns:r="http://schemas.openxmlformats.org/officeDocument/2006/relationships" xmlns:m="http://schemas.openxmlformats.org/officeDocument/2006/math" xmlns:v="urn:schemas-microsoft-com:vml" xmlns:wp14="http://schemas.microsoft.com/office/word/2010/wordprocessingDrawing" xmlns:wp="http://schemas.openxmlformats.org/drawingml/2006/wordprocessingDrawing" xmlns:w10="urn:schemas-microsoft-com:office:word" xmlns:w="http://schemas.openxmlformats.org/wordprocessingml/2006/main" xmlns:w14="http://schemas.microsoft.com/office/word/2010/wordml" xmlns:w15="http://schemas.microsoft.com/office/word/2012/wordml" xmlns:wpg="http://schemas.microsoft.com/office/word/2010/wordprocessingGroup" xmlns:wpi="http://schemas.microsoft.com/office/word/2010/wordprocessingInk" xmlns:wne="http://schemas.microsoft.com/office/word/2006/wordml" xmlns:wps="http://schemas.microsoft.com/office/word/2010/wordprocessingShape" mc:Ignorable="w14 w15 wp14">
   <w:body>
     <w:p>
       <w:pPr>
@@ -99,891 +99,1064 @@
         </w:numPr>
       </w:pPr>
       <w:r>
-        <w:t xml:space="preserve">Scratch + BBC </w:t>
+        <w:t xml:space="preserve">Scratch + BBC micro:bit project </w:t>
+      </w:r>
+    </w:p>
+    <w:p>
+      <w:pPr>
+        <w:pStyle w:val="ListParagraph"/>
+        <w:numPr>
+          <w:ilvl w:val="0"/>
+          <w:numId w:val="2"/>
+        </w:numPr>
+      </w:pPr>
+      <w:r>
+        <w:t xml:space="preserve">BBC micro:bit project </w:t>
+      </w:r>
+    </w:p>
+    <w:p>
+      <w:pPr>
+        <w:pStyle w:val="ListParagraph"/>
+        <w:numPr>
+          <w:ilvl w:val="0"/>
+          <w:numId w:val="2"/>
+        </w:numPr>
+      </w:pPr>
+      <w:r>
+        <w:t xml:space="preserve">Robotics project </w:t>
+      </w:r>
+    </w:p>
+    <w:p>
+      <w:pPr>
+        <w:pStyle w:val="ListParagraph"/>
+        <w:numPr>
+          <w:ilvl w:val="0"/>
+          <w:numId w:val="2"/>
+        </w:numPr>
+      </w:pPr>
+      <w:r>
+        <w:t>Electronic project – Based on the micro:bit, Arduino or the Raspberry Pi</w:t>
+      </w:r>
+      <w:r>
+        <w:t xml:space="preserve"> (chat to the volunteers)</w:t>
+      </w:r>
+    </w:p>
+    <w:p>
+      <w:pPr>
+        <w:pStyle w:val="Heading1"/>
+      </w:pPr>
+      <w:r>
+        <w:t xml:space="preserve">Project Guidelines – Scratch  </w:t>
+      </w:r>
+    </w:p>
+    <w:p>
+      <w:r>
+        <w:t xml:space="preserve">This project type is only available to kids who have been with the </w:t>
       </w:r>
       <w:proofErr w:type="spellStart"/>
+      <w:r>
+        <w:t>CodeClub</w:t>
+      </w:r>
+      <w:proofErr w:type="spellEnd"/>
+      <w:r>
+        <w:t xml:space="preserve"> for 2 terms of less. The project can be designed using either Scratch 2 or Scratch 3 (Beta) using the online or offline version of Scratch. </w:t>
+      </w:r>
+    </w:p>
+    <w:p>
+      <w:pPr>
+        <w:pStyle w:val="Heading2"/>
+      </w:pPr>
+      <w:r>
+        <w:t>Content</w:t>
+      </w:r>
+      <w:r>
+        <w:t xml:space="preserve"> pre-requisites</w:t>
+      </w:r>
+      <w:r>
+        <w:t xml:space="preserve"> – </w:t>
+      </w:r>
+      <w:r>
+        <w:t xml:space="preserve">Scratch </w:t>
+      </w:r>
+    </w:p>
+    <w:p>
+      <w:r>
+        <w:t xml:space="preserve">Here’s guidelines that your project will need to follow – </w:t>
+      </w:r>
+    </w:p>
+    <w:p>
+      <w:pPr>
+        <w:pStyle w:val="ListParagraph"/>
+        <w:numPr>
+          <w:ilvl w:val="0"/>
+          <w:numId w:val="9"/>
+        </w:numPr>
+      </w:pPr>
+      <w:r>
+        <w:t>Should make use of Scratch 2 or Scratch 3</w:t>
+      </w:r>
+    </w:p>
+    <w:p>
+      <w:pPr>
+        <w:pStyle w:val="ListParagraph"/>
+        <w:numPr>
+          <w:ilvl w:val="0"/>
+          <w:numId w:val="9"/>
+        </w:numPr>
+      </w:pPr>
+      <w:r>
+        <w:t>The project should include an “original” game or a project based on a story line / theme designed for mum/dad/someone you love</w:t>
+      </w:r>
+    </w:p>
+    <w:p>
+      <w:pPr>
+        <w:pStyle w:val="ListParagraph"/>
+        <w:numPr>
+          <w:ilvl w:val="0"/>
+          <w:numId w:val="9"/>
+        </w:numPr>
+      </w:pPr>
+      <w:r>
+        <w:t xml:space="preserve">Should be interactive i.e. allow for user interaction using the keyboard (for Scratch) </w:t>
+      </w:r>
+    </w:p>
+    <w:p>
+      <w:pPr>
+        <w:pStyle w:val="ListParagraph"/>
+        <w:numPr>
+          <w:ilvl w:val="0"/>
+          <w:numId w:val="9"/>
+        </w:numPr>
+      </w:pPr>
+      <w:r>
+        <w:t xml:space="preserve">Design should take into consideration interests of the person you are building the project for. </w:t>
+      </w:r>
+    </w:p>
+    <w:p>
+      <w:pPr>
+        <w:pStyle w:val="ListParagraph"/>
+        <w:numPr>
+          <w:ilvl w:val="0"/>
+          <w:numId w:val="9"/>
+        </w:numPr>
+      </w:pPr>
+      <w:r>
+        <w:t>Consider using scenarios/themes/characters/situations that the person you are building the project for can relate to.</w:t>
+      </w:r>
+    </w:p>
+    <w:p>
+      <w:pPr>
+        <w:pStyle w:val="ListParagraph"/>
+        <w:numPr>
+          <w:ilvl w:val="0"/>
+          <w:numId w:val="9"/>
+        </w:numPr>
+      </w:pPr>
+      <w:r>
+        <w:t>Should run for at-least 30 seconds (or more)</w:t>
+      </w:r>
+    </w:p>
+    <w:p>
+      <w:pPr>
+        <w:pStyle w:val="ListParagraph"/>
+        <w:numPr>
+          <w:ilvl w:val="0"/>
+          <w:numId w:val="9"/>
+        </w:numPr>
+      </w:pPr>
+      <w:r>
+        <w:t xml:space="preserve">Should include music and some form of animation </w:t>
+      </w:r>
+    </w:p>
+    <w:p>
+      <w:pPr>
+        <w:pStyle w:val="ListParagraph"/>
+        <w:numPr>
+          <w:ilvl w:val="0"/>
+          <w:numId w:val="9"/>
+        </w:numPr>
+      </w:pPr>
+      <w:r>
+        <w:t>Should include at-least 1 character designed by you</w:t>
+      </w:r>
+    </w:p>
+    <w:p>
+      <w:pPr>
+        <w:pStyle w:val="ListParagraph"/>
+        <w:numPr>
+          <w:ilvl w:val="0"/>
+          <w:numId w:val="9"/>
+        </w:numPr>
+      </w:pPr>
+      <w:r>
+        <w:lastRenderedPageBreak/>
+        <w:t xml:space="preserve">Should include user input through the activity, make decisions based on input and then perform an action </w:t>
+      </w:r>
+    </w:p>
+    <w:p>
+      <w:pPr>
+        <w:pStyle w:val="ListParagraph"/>
+        <w:numPr>
+          <w:ilvl w:val="0"/>
+          <w:numId w:val="9"/>
+        </w:numPr>
+      </w:pPr>
+      <w:r>
+        <w:t>Should include the use of at-least one decision element i.e. if-then, if-then-else, if-then-</w:t>
+      </w:r>
+      <w:proofErr w:type="spellStart"/>
+      <w:r>
+        <w:t>elif</w:t>
+      </w:r>
+      <w:proofErr w:type="spellEnd"/>
+      <w:r>
+        <w:t>-else, while-do, etc.</w:t>
+      </w:r>
+    </w:p>
+    <w:p>
+      <w:pPr>
+        <w:pStyle w:val="Heading1"/>
+      </w:pPr>
+      <w:r>
+        <w:t>Project Guidelines – Scratch + BBC micro</w:t>
+      </w:r>
       <w:proofErr w:type="gramStart"/>
       <w:r>
-        <w:t>micro:bit</w:t>
+        <w:t>:bit</w:t>
+      </w:r>
+      <w:proofErr w:type="gramEnd"/>
+    </w:p>
+    <w:p>
+      <w:r>
+        <w:t>The project can be designed using either Scratch 2 or Scratch 3 (Beta) using the online or offline version of Scratch. We recommend using Scratch 3 (Beta) because it comes with native integration for the BBC micro</w:t>
+      </w:r>
+      <w:proofErr w:type="gramStart"/>
+      <w:r>
+        <w:t>:bit</w:t>
+      </w:r>
+      <w:proofErr w:type="gramEnd"/>
+      <w:r>
+        <w:t>. All the council laptops should have the Scratch and BBC micro</w:t>
+      </w:r>
+      <w:proofErr w:type="gramStart"/>
+      <w:r>
+        <w:t>:bit</w:t>
+      </w:r>
+      <w:proofErr w:type="gramEnd"/>
+      <w:r>
+        <w:t xml:space="preserve"> connector installed allowing development of Scratch projects that integrate with the BBC micro:bit.</w:t>
+      </w:r>
+    </w:p>
+    <w:p>
+      <w:r>
+        <w:t>If for some reason you are keen to use Scratch 2, please speak to the volunteers who can assist in working with you through the (convoluted) setup process.</w:t>
+      </w:r>
+    </w:p>
+    <w:p>
+      <w:pPr>
+        <w:pStyle w:val="Heading2"/>
+      </w:pPr>
+      <w:r>
+        <w:t xml:space="preserve">Content pre-requisites – Scratch </w:t>
+      </w:r>
+      <w:r>
+        <w:t>+ BBC micro</w:t>
+      </w:r>
+      <w:proofErr w:type="gramStart"/>
+      <w:r>
+        <w:t>:bit</w:t>
+      </w:r>
+      <w:proofErr w:type="gramEnd"/>
+    </w:p>
+    <w:p>
+      <w:r>
+        <w:t xml:space="preserve">Here’s guidelines that your project will need to follow – </w:t>
+      </w:r>
+    </w:p>
+    <w:p>
+      <w:pPr>
+        <w:pStyle w:val="ListParagraph"/>
+        <w:numPr>
+          <w:ilvl w:val="0"/>
+          <w:numId w:val="14"/>
+        </w:numPr>
+      </w:pPr>
+      <w:r>
+        <w:t>Should make use of Scratch 2 or Scratch 3 and interact with the BBC micro:bit</w:t>
+      </w:r>
+    </w:p>
+    <w:p>
+      <w:pPr>
+        <w:pStyle w:val="ListParagraph"/>
+        <w:numPr>
+          <w:ilvl w:val="0"/>
+          <w:numId w:val="14"/>
+        </w:numPr>
+      </w:pPr>
+      <w:r>
+        <w:t>The project should include an “original” game or a project based on a story line / theme designed for mum/dad/someone you love</w:t>
+      </w:r>
+    </w:p>
+    <w:p>
+      <w:pPr>
+        <w:pStyle w:val="ListParagraph"/>
+        <w:numPr>
+          <w:ilvl w:val="0"/>
+          <w:numId w:val="14"/>
+        </w:numPr>
+      </w:pPr>
+      <w:r>
+        <w:t>Should be interactive i.e. allow for user interaction using the keyboard (for Scratch if required) and the BBC micro:bit</w:t>
+      </w:r>
+    </w:p>
+    <w:p>
+      <w:pPr>
+        <w:pStyle w:val="ListParagraph"/>
+        <w:numPr>
+          <w:ilvl w:val="0"/>
+          <w:numId w:val="14"/>
+        </w:numPr>
+      </w:pPr>
+      <w:r>
+        <w:t xml:space="preserve">Design should take into consideration interests of the person you are building the project for. </w:t>
+      </w:r>
+    </w:p>
+    <w:p>
+      <w:pPr>
+        <w:pStyle w:val="ListParagraph"/>
+        <w:numPr>
+          <w:ilvl w:val="0"/>
+          <w:numId w:val="14"/>
+        </w:numPr>
+      </w:pPr>
+      <w:r>
+        <w:t>Consider using scenarios/themes/characters/situations that the person you are building the project for can relate to.</w:t>
+      </w:r>
+    </w:p>
+    <w:p>
+      <w:pPr>
+        <w:pStyle w:val="ListParagraph"/>
+        <w:numPr>
+          <w:ilvl w:val="0"/>
+          <w:numId w:val="14"/>
+        </w:numPr>
+      </w:pPr>
+      <w:r>
+        <w:t>Should run for at-least 30 seconds (or more)</w:t>
+      </w:r>
+    </w:p>
+    <w:p>
+      <w:pPr>
+        <w:pStyle w:val="ListParagraph"/>
+        <w:numPr>
+          <w:ilvl w:val="0"/>
+          <w:numId w:val="14"/>
+        </w:numPr>
+      </w:pPr>
+      <w:r>
+        <w:t xml:space="preserve">Should include music and some form of animation </w:t>
+      </w:r>
+    </w:p>
+    <w:p>
+      <w:pPr>
+        <w:pStyle w:val="ListParagraph"/>
+        <w:numPr>
+          <w:ilvl w:val="0"/>
+          <w:numId w:val="14"/>
+        </w:numPr>
+      </w:pPr>
+      <w:r>
+        <w:t>Should include at-least 1 character designed by you</w:t>
+      </w:r>
+    </w:p>
+    <w:p>
+      <w:pPr>
+        <w:pStyle w:val="ListParagraph"/>
+        <w:numPr>
+          <w:ilvl w:val="0"/>
+          <w:numId w:val="14"/>
+        </w:numPr>
+      </w:pPr>
+      <w:r>
+        <w:t xml:space="preserve">Should include user input through the activity, make decisions based on input and then perform an action </w:t>
+      </w:r>
+    </w:p>
+    <w:p>
+      <w:pPr>
+        <w:pStyle w:val="ListParagraph"/>
+        <w:numPr>
+          <w:ilvl w:val="0"/>
+          <w:numId w:val="14"/>
+        </w:numPr>
+      </w:pPr>
+      <w:r>
+        <w:t>Should include the use of at-least one decision element i.e. if-then, if-then-else, if-then-</w:t>
+      </w:r>
+      <w:proofErr w:type="spellStart"/>
+      <w:r>
+        <w:t>elif</w:t>
+      </w:r>
+      <w:proofErr w:type="spellEnd"/>
+      <w:r>
+        <w:t xml:space="preserve">-else, while-do, etc. </w:t>
+      </w:r>
+    </w:p>
+    <w:p>
+      <w:pPr>
+        <w:pStyle w:val="Heading1"/>
+      </w:pPr>
+      <w:r>
+        <w:t>Project Guidelines – BBC micro</w:t>
+      </w:r>
+      <w:proofErr w:type="gramStart"/>
+      <w:r>
+        <w:t>:bit</w:t>
+      </w:r>
+      <w:proofErr w:type="gramEnd"/>
+    </w:p>
+    <w:p>
+      <w:r>
+        <w:t xml:space="preserve">The project </w:t>
+      </w:r>
+      <w:r>
+        <w:t>would need to</w:t>
+      </w:r>
+      <w:r>
+        <w:t xml:space="preserve"> be designed using the BBC micro</w:t>
+      </w:r>
+      <w:proofErr w:type="gramStart"/>
+      <w:r>
+        <w:t>:bit</w:t>
+      </w:r>
+      <w:proofErr w:type="gramEnd"/>
+      <w:r>
+        <w:t xml:space="preserve"> </w:t>
+      </w:r>
+      <w:proofErr w:type="spellStart"/>
+      <w:r>
+        <w:t>makecode</w:t>
+      </w:r>
+      <w:proofErr w:type="spellEnd"/>
+      <w:r>
+        <w:t xml:space="preserve"> editor. Kids have the option to program the </w:t>
+      </w:r>
+      <w:proofErr w:type="spellStart"/>
+      <w:r>
+        <w:t>BBC</w:t>
+      </w:r>
+      <w:proofErr w:type="gramStart"/>
+      <w:r>
+        <w:t>:microbit</w:t>
       </w:r>
       <w:proofErr w:type="spellEnd"/>
       <w:proofErr w:type="gramEnd"/>
       <w:r>
-        <w:t xml:space="preserve"> project </w:t>
-      </w:r>
-    </w:p>
-    <w:p>
-      <w:pPr>
-        <w:pStyle w:val="ListParagraph"/>
-        <w:numPr>
-          <w:ilvl w:val="0"/>
-          <w:numId w:val="2"/>
-        </w:numPr>
-      </w:pPr>
-      <w:r>
-        <w:t xml:space="preserve">BBC </w:t>
+        <w:t xml:space="preserve"> using either block based programming, </w:t>
       </w:r>
       <w:proofErr w:type="spellStart"/>
+      <w:r>
+        <w:t>javascript</w:t>
+      </w:r>
+      <w:proofErr w:type="spellEnd"/>
+      <w:r>
+        <w:t xml:space="preserve"> or using Python.</w:t>
+      </w:r>
+      <w:r>
+        <w:t xml:space="preserve"> The</w:t>
+      </w:r>
+      <w:r>
+        <w:t xml:space="preserve"> </w:t>
+      </w:r>
+      <w:r>
+        <w:t>BBC micro</w:t>
+      </w:r>
       <w:proofErr w:type="gramStart"/>
       <w:r>
-        <w:t>micro:bit</w:t>
+        <w:t>:bit</w:t>
+      </w:r>
+      <w:proofErr w:type="gramEnd"/>
+      <w:r>
+        <w:t xml:space="preserve"> can be used to create interactive projects, themed games or be used to measure data from the real world using its sensors and integrate that into a themed project. </w:t>
+      </w:r>
+    </w:p>
+    <w:p>
+      <w:pPr>
+        <w:pStyle w:val="Heading2"/>
+      </w:pPr>
+      <w:r>
+        <w:t xml:space="preserve">Content pre-requisites – </w:t>
+      </w:r>
+      <w:r>
+        <w:t>BBC micro</w:t>
+      </w:r>
+      <w:proofErr w:type="gramStart"/>
+      <w:r>
+        <w:t>:bit</w:t>
+      </w:r>
+      <w:proofErr w:type="gramEnd"/>
+      <w:r>
+        <w:t xml:space="preserve"> </w:t>
+      </w:r>
+    </w:p>
+    <w:p>
+      <w:r>
+        <w:t xml:space="preserve">Here’s guidelines that your project will need to follow – </w:t>
+      </w:r>
+    </w:p>
+    <w:p>
+      <w:pPr>
+        <w:pStyle w:val="ListParagraph"/>
+        <w:numPr>
+          <w:ilvl w:val="0"/>
+          <w:numId w:val="15"/>
+        </w:numPr>
+      </w:pPr>
+      <w:r>
+        <w:lastRenderedPageBreak/>
+        <w:t>Should be a built using the BBC micro</w:t>
+      </w:r>
+      <w:proofErr w:type="gramStart"/>
+      <w:r>
+        <w:t>:bit</w:t>
+      </w:r>
+      <w:proofErr w:type="gramEnd"/>
+      <w:r>
+        <w:t xml:space="preserve"> and programmed using block coding, </w:t>
+      </w:r>
+      <w:proofErr w:type="spellStart"/>
+      <w:r>
+        <w:t>Javascript</w:t>
       </w:r>
       <w:proofErr w:type="spellEnd"/>
+      <w:r>
+        <w:t xml:space="preserve"> or Python.</w:t>
+      </w:r>
+    </w:p>
+    <w:p>
+      <w:pPr>
+        <w:pStyle w:val="ListParagraph"/>
+        <w:numPr>
+          <w:ilvl w:val="0"/>
+          <w:numId w:val="15"/>
+        </w:numPr>
+      </w:pPr>
+      <w:r>
+        <w:t xml:space="preserve">The project </w:t>
+      </w:r>
+      <w:r>
+        <w:t>should include an “original”</w:t>
+      </w:r>
+      <w:r>
+        <w:t xml:space="preserve"> </w:t>
+      </w:r>
+      <w:r>
+        <w:t xml:space="preserve">game or a project based on a </w:t>
+      </w:r>
+      <w:r>
+        <w:t xml:space="preserve">story line </w:t>
+      </w:r>
+      <w:r>
+        <w:t>/</w:t>
+      </w:r>
+      <w:r>
+        <w:t xml:space="preserve"> theme designed for mum/dad/someone you love</w:t>
+      </w:r>
+    </w:p>
+    <w:p>
+      <w:pPr>
+        <w:pStyle w:val="ListParagraph"/>
+        <w:numPr>
+          <w:ilvl w:val="0"/>
+          <w:numId w:val="15"/>
+        </w:numPr>
+      </w:pPr>
+      <w:r>
+        <w:t>Should be interactive i.e. allow for user interaction using the BBC micro:bit</w:t>
+      </w:r>
+    </w:p>
+    <w:p>
+      <w:pPr>
+        <w:pStyle w:val="ListParagraph"/>
+        <w:numPr>
+          <w:ilvl w:val="0"/>
+          <w:numId w:val="15"/>
+        </w:numPr>
+      </w:pPr>
+      <w:r>
+        <w:t xml:space="preserve">Design should take into consideration interests of the person you are building the project for. </w:t>
+      </w:r>
+    </w:p>
+    <w:p>
+      <w:pPr>
+        <w:pStyle w:val="ListParagraph"/>
+        <w:numPr>
+          <w:ilvl w:val="0"/>
+          <w:numId w:val="15"/>
+        </w:numPr>
+      </w:pPr>
+      <w:r>
+        <w:t>Consider using scenarios/themes/characters/situations that the person you are building the project for can relate to.</w:t>
+      </w:r>
+    </w:p>
+    <w:p>
+      <w:pPr>
+        <w:pStyle w:val="ListParagraph"/>
+        <w:numPr>
+          <w:ilvl w:val="0"/>
+          <w:numId w:val="15"/>
+        </w:numPr>
+      </w:pPr>
+      <w:r>
+        <w:t>Should run for at-least 30 seconds (or more)</w:t>
+      </w:r>
+    </w:p>
+    <w:p>
+      <w:pPr>
+        <w:pStyle w:val="ListParagraph"/>
+        <w:numPr>
+          <w:ilvl w:val="0"/>
+          <w:numId w:val="15"/>
+        </w:numPr>
+      </w:pPr>
+      <w:r>
+        <w:t>C</w:t>
+      </w:r>
+      <w:r>
+        <w:t xml:space="preserve">ould include music </w:t>
+      </w:r>
+      <w:r>
+        <w:t xml:space="preserve">or </w:t>
+      </w:r>
+      <w:r>
+        <w:t xml:space="preserve">some form of animation </w:t>
+      </w:r>
+    </w:p>
+    <w:p>
+      <w:pPr>
+        <w:pStyle w:val="ListParagraph"/>
+        <w:numPr>
+          <w:ilvl w:val="0"/>
+          <w:numId w:val="15"/>
+        </w:numPr>
+      </w:pPr>
+      <w:r>
+        <w:t xml:space="preserve">Should include user input through the activity, make decisions based on input and then perform an action </w:t>
+      </w:r>
+    </w:p>
+    <w:p>
+      <w:pPr>
+        <w:pStyle w:val="ListParagraph"/>
+        <w:numPr>
+          <w:ilvl w:val="0"/>
+          <w:numId w:val="15"/>
+        </w:numPr>
+      </w:pPr>
+      <w:r>
+        <w:t>Should include the use of at-least one decision element i.e. if-then, if-then-else, if-then-</w:t>
+      </w:r>
+      <w:proofErr w:type="spellStart"/>
+      <w:r>
+        <w:t>elif</w:t>
+      </w:r>
+      <w:proofErr w:type="spellEnd"/>
+      <w:r>
+        <w:t xml:space="preserve">-else, while-do, etc. </w:t>
+      </w:r>
+    </w:p>
+    <w:p>
+      <w:pPr>
+        <w:pStyle w:val="Heading1"/>
+      </w:pPr>
+      <w:r>
+        <w:t>Project Guidelines – Robotics</w:t>
+      </w:r>
+    </w:p>
+    <w:p>
+      <w:r>
+        <w:t xml:space="preserve">At CoderDojo Altona North we have access to four different types of robots i.e. </w:t>
+      </w:r>
+      <w:proofErr w:type="spellStart"/>
+      <w:r>
+        <w:t>Makeblock</w:t>
+      </w:r>
+      <w:proofErr w:type="spellEnd"/>
+      <w:r>
+        <w:t xml:space="preserve"> </w:t>
+      </w:r>
+      <w:proofErr w:type="spellStart"/>
+      <w:r>
+        <w:t>mBot</w:t>
+      </w:r>
+      <w:proofErr w:type="spellEnd"/>
+      <w:r>
+        <w:t xml:space="preserve">, </w:t>
+      </w:r>
+      <w:proofErr w:type="spellStart"/>
+      <w:r>
+        <w:t>Makeblock</w:t>
+      </w:r>
+      <w:proofErr w:type="spellEnd"/>
+      <w:r>
+        <w:t xml:space="preserve"> </w:t>
+      </w:r>
+      <w:proofErr w:type="spellStart"/>
+      <w:r>
+        <w:t>mBot</w:t>
+      </w:r>
+      <w:proofErr w:type="spellEnd"/>
+      <w:r>
+        <w:t xml:space="preserve"> Ranger, </w:t>
+      </w:r>
+      <w:proofErr w:type="spellStart"/>
+      <w:r>
+        <w:t>Makeblock</w:t>
+      </w:r>
+      <w:proofErr w:type="spellEnd"/>
+      <w:r>
+        <w:t xml:space="preserve"> Codey Rocky and the </w:t>
+      </w:r>
+      <w:proofErr w:type="spellStart"/>
+      <w:r>
+        <w:t>GoPiGo</w:t>
+      </w:r>
+      <w:proofErr w:type="spellEnd"/>
+      <w:r>
+        <w:t xml:space="preserve"> 3. Kids will need to build a project that meets criteria set out in the section below. Given the limited number of robots kids are expected to work in groups of two, sharing design, build, </w:t>
+      </w:r>
+      <w:proofErr w:type="gramStart"/>
+      <w:r>
+        <w:t>test</w:t>
+      </w:r>
       <w:proofErr w:type="gramEnd"/>
       <w:r>
-        <w:t xml:space="preserve"> project </w:t>
-      </w:r>
-    </w:p>
-    <w:p>
-      <w:pPr>
-        <w:pStyle w:val="ListParagraph"/>
-        <w:numPr>
-          <w:ilvl w:val="0"/>
-          <w:numId w:val="2"/>
-        </w:numPr>
-      </w:pPr>
-      <w:r>
-        <w:t xml:space="preserve">Robotics project </w:t>
-      </w:r>
-    </w:p>
-    <w:p>
-      <w:pPr>
-        <w:pStyle w:val="ListParagraph"/>
-        <w:numPr>
-          <w:ilvl w:val="0"/>
-          <w:numId w:val="2"/>
-        </w:numPr>
-      </w:pPr>
-      <w:r>
-        <w:t xml:space="preserve">Electronic project – Based on the </w:t>
+        <w:t xml:space="preserve"> and presentation responsibilities between the individuals in the team. </w:t>
+      </w:r>
+      <w:r>
+        <w:t>A point worth noting is that k</w:t>
+      </w:r>
+      <w:r>
+        <w:t xml:space="preserve">ids </w:t>
+      </w:r>
+      <w:r>
+        <w:t xml:space="preserve">who choose to work </w:t>
+      </w:r>
+      <w:r>
+        <w:t>on these challenges will only have access to these robots in class</w:t>
+      </w:r>
+      <w:r>
+        <w:t xml:space="preserve">. </w:t>
+      </w:r>
+    </w:p>
+    <w:p>
+      <w:pPr>
+        <w:pStyle w:val="Heading2"/>
+      </w:pPr>
+      <w:r>
+        <w:t xml:space="preserve">Content pre-requisites – </w:t>
+      </w:r>
+      <w:r>
+        <w:t>Robotics</w:t>
+      </w:r>
+      <w:r>
+        <w:t xml:space="preserve"> </w:t>
+      </w:r>
+    </w:p>
+    <w:p>
+      <w:r>
+        <w:t xml:space="preserve">Here’s guidelines that your project will need to follow – </w:t>
+      </w:r>
+    </w:p>
+    <w:p>
+      <w:pPr>
+        <w:pStyle w:val="ListParagraph"/>
+        <w:numPr>
+          <w:ilvl w:val="0"/>
+          <w:numId w:val="16"/>
+        </w:numPr>
+      </w:pPr>
+      <w:r>
+        <w:t xml:space="preserve">Will need to be based around one of the following robots - </w:t>
       </w:r>
       <w:proofErr w:type="spellStart"/>
+      <w:r>
+        <w:t>Makeblock</w:t>
+      </w:r>
+      <w:proofErr w:type="spellEnd"/>
+      <w:r>
+        <w:t xml:space="preserve"> </w:t>
+      </w:r>
+      <w:proofErr w:type="spellStart"/>
+      <w:r>
+        <w:t>mBot</w:t>
+      </w:r>
+      <w:proofErr w:type="spellEnd"/>
+      <w:r>
+        <w:t xml:space="preserve">, </w:t>
+      </w:r>
+      <w:proofErr w:type="spellStart"/>
+      <w:r>
+        <w:t>Makeblock</w:t>
+      </w:r>
+      <w:proofErr w:type="spellEnd"/>
+      <w:r>
+        <w:t xml:space="preserve"> </w:t>
+      </w:r>
+      <w:proofErr w:type="spellStart"/>
+      <w:r>
+        <w:t>mBot</w:t>
+      </w:r>
+      <w:proofErr w:type="spellEnd"/>
+      <w:r>
+        <w:t xml:space="preserve"> Ranger, </w:t>
+      </w:r>
+      <w:proofErr w:type="spellStart"/>
+      <w:r>
+        <w:t>Makeblock</w:t>
+      </w:r>
+      <w:proofErr w:type="spellEnd"/>
+      <w:r>
+        <w:t xml:space="preserve"> Codey Rocky and the </w:t>
+      </w:r>
+      <w:proofErr w:type="spellStart"/>
+      <w:r>
+        <w:t>GoPiGo</w:t>
+      </w:r>
+      <w:proofErr w:type="spellEnd"/>
+      <w:r>
+        <w:t xml:space="preserve"> 3</w:t>
+      </w:r>
+    </w:p>
+    <w:p>
+      <w:pPr>
+        <w:pStyle w:val="ListParagraph"/>
+        <w:numPr>
+          <w:ilvl w:val="0"/>
+          <w:numId w:val="16"/>
+        </w:numPr>
+      </w:pPr>
+      <w:r>
+        <w:t xml:space="preserve">The robot should be able to move around the designated track or circuit. The plan for the circuit will be made available in advance. </w:t>
+      </w:r>
+    </w:p>
+    <w:p>
+      <w:pPr>
+        <w:pStyle w:val="ListParagraph"/>
+        <w:numPr>
+          <w:ilvl w:val="0"/>
+          <w:numId w:val="16"/>
+        </w:numPr>
+      </w:pPr>
+      <w:r>
+        <w:t>The robot should come to a stop, play music and flash lights if an obstacle is encountered.</w:t>
+      </w:r>
+    </w:p>
+    <w:p>
+      <w:pPr>
+        <w:pStyle w:val="ListParagraph"/>
+        <w:numPr>
+          <w:ilvl w:val="0"/>
+          <w:numId w:val="16"/>
+        </w:numPr>
+      </w:pPr>
+      <w:r>
+        <w:t>The robot should be able to navigate around obstacles placed along the track of the designated circuit</w:t>
+      </w:r>
+      <w:r>
+        <w:t xml:space="preserve"> and come back to the track</w:t>
+      </w:r>
+    </w:p>
+    <w:p>
+      <w:pPr>
+        <w:pStyle w:val="ListParagraph"/>
+        <w:numPr>
+          <w:ilvl w:val="0"/>
+          <w:numId w:val="16"/>
+        </w:numPr>
+      </w:pPr>
+      <w:r>
+        <w:t>The objective is to successfully navigate the track driving around the obstacles and completing one full lap at minimum</w:t>
+      </w:r>
+    </w:p>
+    <w:p>
+      <w:r>
+        <w:t xml:space="preserve">Note – The robotics projects are challenging in nature. Kids are encouraged to work through the challenge and design their code to meet each of the pre-requisites laid out above. If they do not meet each of the pre-requisites about they can carry forward the project to next term and showcase whatever they have built. </w:t>
+      </w:r>
+    </w:p>
+    <w:p>
+      <w:pPr>
+        <w:pStyle w:val="Heading1"/>
+      </w:pPr>
+      <w:r>
+        <w:lastRenderedPageBreak/>
+        <w:t>Project Guidelines – Electronics</w:t>
+      </w:r>
+    </w:p>
+    <w:p>
+      <w:r>
+        <w:t>Kids have the opportunity to build an electronic project based around the BBC micro</w:t>
+      </w:r>
       <w:proofErr w:type="gramStart"/>
       <w:r>
-        <w:t>micro:bit</w:t>
+        <w:t>:bit</w:t>
+      </w:r>
+      <w:proofErr w:type="gramEnd"/>
+      <w:r>
+        <w:t xml:space="preserve">, Arduino or the Raspberry Pi. The project can incorporate sensors from the </w:t>
+      </w:r>
+      <w:proofErr w:type="spellStart"/>
+      <w:r>
+        <w:t>Kitronik</w:t>
       </w:r>
       <w:proofErr w:type="spellEnd"/>
+      <w:r>
+        <w:t xml:space="preserve"> Inventors kit, </w:t>
+      </w:r>
+      <w:proofErr w:type="spellStart"/>
+      <w:r>
+        <w:t>Sunfounder</w:t>
+      </w:r>
+      <w:proofErr w:type="spellEnd"/>
+      <w:r>
+        <w:t xml:space="preserve"> electronics kit or the </w:t>
+      </w:r>
+      <w:proofErr w:type="spellStart"/>
+      <w:r>
+        <w:t>Littlebird</w:t>
+      </w:r>
+      <w:proofErr w:type="spellEnd"/>
+      <w:r>
+        <w:t xml:space="preserve"> Arduino Advent kit. The code for this project can be written using block code (BBC micro</w:t>
+      </w:r>
+      <w:proofErr w:type="gramStart"/>
+      <w:r>
+        <w:t>:bit</w:t>
+      </w:r>
       <w:proofErr w:type="gramEnd"/>
       <w:r>
-        <w:t>, Arduino or the Raspberry Pi</w:t>
-      </w:r>
-      <w:r>
-        <w:t xml:space="preserve"> (chat to the volunteers)</w:t>
-      </w:r>
-    </w:p>
-    <w:p>
-      <w:pPr>
-        <w:pStyle w:val="Heading1"/>
-      </w:pPr>
-      <w:r>
-        <w:t xml:space="preserve">Project Guidelines – Scratch  </w:t>
-      </w:r>
-    </w:p>
-    <w:p>
-      <w:r>
-        <w:t xml:space="preserve">This project type is only available to kids who have been with the </w:t>
+        <w:t xml:space="preserve">), C/C++ for the Arduino or Python if using the Raspberry Pi. </w:t>
+      </w:r>
+    </w:p>
+    <w:p>
+      <w:pPr>
+        <w:pStyle w:val="Heading2"/>
+      </w:pPr>
+      <w:r>
+        <w:t xml:space="preserve">Content pre-requisites – </w:t>
+      </w:r>
+      <w:r>
+        <w:t>Electronics</w:t>
+      </w:r>
+      <w:r>
+        <w:t xml:space="preserve"> </w:t>
+      </w:r>
+    </w:p>
+    <w:p>
+      <w:r>
+        <w:t xml:space="preserve">Here’s guidelines that your project will need to follow – </w:t>
+      </w:r>
+    </w:p>
+    <w:p>
+      <w:pPr>
+        <w:pStyle w:val="ListParagraph"/>
+        <w:numPr>
+          <w:ilvl w:val="0"/>
+          <w:numId w:val="17"/>
+        </w:numPr>
+      </w:pPr>
+      <w:r>
+        <w:t>The project will need to interact with the real world using sensors, display data and make decisions.</w:t>
+      </w:r>
+    </w:p>
+    <w:p>
+      <w:pPr>
+        <w:pStyle w:val="ListParagraph"/>
+        <w:numPr>
+          <w:ilvl w:val="0"/>
+          <w:numId w:val="17"/>
+        </w:numPr>
+      </w:pPr>
+      <w:r>
+        <w:t>The project will aim to address an identified need</w:t>
+      </w:r>
+    </w:p>
+    <w:p>
+      <w:pPr>
+        <w:pStyle w:val="ListParagraph"/>
+        <w:numPr>
+          <w:ilvl w:val="0"/>
+          <w:numId w:val="17"/>
+        </w:numPr>
+      </w:pPr>
+      <w:r>
+        <w:t>The project will implement sensors to measure data from the real world, act upon the data by performing certain actions depending on the measured values of the data</w:t>
+      </w:r>
+    </w:p>
+    <w:p>
+      <w:pPr>
+        <w:pStyle w:val="ListParagraph"/>
+        <w:numPr>
+          <w:ilvl w:val="0"/>
+          <w:numId w:val="17"/>
+        </w:numPr>
+      </w:pPr>
+      <w:r>
+        <w:t xml:space="preserve">Will need to use sensors part of the </w:t>
       </w:r>
       <w:proofErr w:type="spellStart"/>
       <w:r>
-        <w:t>CodeClub</w:t>
+        <w:t>Kitronik</w:t>
       </w:r>
       <w:proofErr w:type="spellEnd"/>
       <w:r>
-        <w:t xml:space="preserve"> for 2 terms of less. The project can be designed using either Scratch 2 or Scratch 3 (Beta) using the online or offline version of Scratch. </w:t>
-      </w:r>
-    </w:p>
-    <w:p>
-      <w:pPr>
-        <w:pStyle w:val="Heading2"/>
-      </w:pPr>
-      <w:r>
-        <w:t>Content</w:t>
-      </w:r>
-      <w:r>
-        <w:t xml:space="preserve"> pre-requisites</w:t>
-      </w:r>
-      <w:r>
-        <w:t xml:space="preserve"> – </w:t>
-      </w:r>
-      <w:r>
-        <w:t xml:space="preserve">Scratch </w:t>
-      </w:r>
-    </w:p>
-    <w:p>
-      <w:r>
-        <w:t xml:space="preserve">Here’s guidelines that your project will need to follow – </w:t>
-      </w:r>
-    </w:p>
-    <w:p>
-      <w:pPr>
-        <w:pStyle w:val="ListParagraph"/>
-        <w:numPr>
-          <w:ilvl w:val="0"/>
-          <w:numId w:val="9"/>
-        </w:numPr>
-      </w:pPr>
-      <w:r>
-        <w:t>Should make use of Scratch 2 or Scratch 3</w:t>
-      </w:r>
-    </w:p>
-    <w:p>
-      <w:pPr>
-        <w:pStyle w:val="ListParagraph"/>
-        <w:numPr>
-          <w:ilvl w:val="0"/>
-          <w:numId w:val="9"/>
-        </w:numPr>
-      </w:pPr>
-      <w:r>
-        <w:t>The project should include an “original” game or a project based on a story line / theme designed for mum/dad/someone you love</w:t>
-      </w:r>
-    </w:p>
-    <w:p>
-      <w:pPr>
-        <w:pStyle w:val="ListParagraph"/>
-        <w:numPr>
-          <w:ilvl w:val="0"/>
-          <w:numId w:val="9"/>
-        </w:numPr>
-      </w:pPr>
-      <w:r>
-        <w:t xml:space="preserve">Should be interactive i.e. allow for user interaction using the keyboard (for Scratch) </w:t>
-      </w:r>
-    </w:p>
-    <w:p>
-      <w:pPr>
-        <w:pStyle w:val="ListParagraph"/>
-        <w:numPr>
-          <w:ilvl w:val="0"/>
-          <w:numId w:val="9"/>
-        </w:numPr>
-      </w:pPr>
-      <w:r>
-        <w:t xml:space="preserve">Design should take into consideration </w:t>
-      </w:r>
-      <w:r>
-        <w:t xml:space="preserve">interests of the person you are building the project for. </w:t>
-      </w:r>
-    </w:p>
-    <w:p>
-      <w:pPr>
-        <w:pStyle w:val="ListParagraph"/>
-        <w:numPr>
-          <w:ilvl w:val="0"/>
-          <w:numId w:val="9"/>
-        </w:numPr>
-      </w:pPr>
-      <w:r>
-        <w:t xml:space="preserve">Consider using </w:t>
-      </w:r>
-      <w:r>
-        <w:t>scenarios/themes/characters/situations t</w:t>
-      </w:r>
-      <w:r>
-        <w:t>hat the person you are building the project for can relate to.</w:t>
-      </w:r>
-    </w:p>
-    <w:p>
-      <w:pPr>
-        <w:pStyle w:val="ListParagraph"/>
-        <w:numPr>
-          <w:ilvl w:val="0"/>
-          <w:numId w:val="9"/>
-        </w:numPr>
-      </w:pPr>
-      <w:r>
-        <w:t>Should run for at-least 30 seconds (or more)</w:t>
-      </w:r>
-    </w:p>
-    <w:p>
-      <w:pPr>
-        <w:pStyle w:val="ListParagraph"/>
-        <w:numPr>
-          <w:ilvl w:val="0"/>
-          <w:numId w:val="9"/>
-        </w:numPr>
-      </w:pPr>
-      <w:r>
-        <w:t xml:space="preserve">Should include music and </w:t>
-      </w:r>
-      <w:r>
-        <w:t xml:space="preserve">some form of </w:t>
-      </w:r>
-      <w:r>
-        <w:t xml:space="preserve">animation </w:t>
-      </w:r>
-    </w:p>
-    <w:p>
-      <w:pPr>
-        <w:pStyle w:val="ListParagraph"/>
-        <w:numPr>
-          <w:ilvl w:val="0"/>
-          <w:numId w:val="9"/>
-        </w:numPr>
-      </w:pPr>
-      <w:r>
-        <w:t>Should include at-least 1 character designed by you</w:t>
-      </w:r>
-    </w:p>
-    <w:p>
-      <w:pPr>
-        <w:pStyle w:val="ListParagraph"/>
-        <w:numPr>
-          <w:ilvl w:val="0"/>
-          <w:numId w:val="9"/>
-        </w:numPr>
-      </w:pPr>
-      <w:r>
-        <w:lastRenderedPageBreak/>
-        <w:t xml:space="preserve">Should include user input through the activity, make decisions based on input and then perform an action </w:t>
-      </w:r>
-    </w:p>
-    <w:p>
-      <w:pPr>
-        <w:pStyle w:val="ListParagraph"/>
-        <w:numPr>
-          <w:ilvl w:val="0"/>
-          <w:numId w:val="9"/>
-        </w:numPr>
-      </w:pPr>
-      <w:r>
-        <w:t>Should include the use of at-least one decision element i.e. if-then, if-then-else, if-then-</w:t>
+        <w:t xml:space="preserve"> Inventors kit, </w:t>
       </w:r>
       <w:proofErr w:type="spellStart"/>
       <w:r>
-        <w:t>elif</w:t>
+        <w:t>Sunfounder</w:t>
       </w:r>
       <w:proofErr w:type="spellEnd"/>
       <w:r>
-        <w:t>-else, while-do, etc.</w:t>
-      </w:r>
-    </w:p>
-    <w:p>
-      <w:pPr>
-        <w:pStyle w:val="Heading1"/>
-      </w:pPr>
-      <w:r>
-        <w:t xml:space="preserve">Project Guidelines – Scratch </w:t>
-      </w:r>
-      <w:r>
-        <w:t xml:space="preserve">+ BBC </w:t>
+        <w:t xml:space="preserve"> electronics kit or the </w:t>
       </w:r>
       <w:proofErr w:type="spellStart"/>
+      <w:r>
+        <w:t>Littlebird</w:t>
+      </w:r>
+      <w:proofErr w:type="spellEnd"/>
+      <w:r>
+        <w:t xml:space="preserve"> Arduino Advent kit.</w:t>
+      </w:r>
+    </w:p>
+    <w:p>
+      <w:pPr>
+        <w:pStyle w:val="ListParagraph"/>
+        <w:numPr>
+          <w:ilvl w:val="0"/>
+          <w:numId w:val="17"/>
+        </w:numPr>
+      </w:pPr>
+      <w:r>
+        <w:t>The code for this project can be written using block code (BBC micro</w:t>
+      </w:r>
       <w:proofErr w:type="gramStart"/>
       <w:r>
-        <w:t>micro:bit</w:t>
-      </w:r>
-      <w:proofErr w:type="spellEnd"/>
+        <w:t>:bit</w:t>
+      </w:r>
       <w:proofErr w:type="gramEnd"/>
-    </w:p>
-    <w:p>
-      <w:r>
-        <w:t>The project can be de</w:t>
-      </w:r>
-      <w:r>
-        <w:t>signed using either Scratch 2</w:t>
-      </w:r>
-      <w:r>
-        <w:t xml:space="preserve"> or Scratch 3 (Beta) using the online or offline version of Scratch. </w:t>
-      </w:r>
-      <w:r>
-        <w:t xml:space="preserve">We recommend using Scratch 3 (Beta) because it comes with native integration for the BBC </w:t>
-      </w:r>
-      <w:proofErr w:type="spellStart"/>
-      <w:proofErr w:type="gramStart"/>
-      <w:r>
-        <w:t>micro:bit</w:t>
-      </w:r>
-      <w:proofErr w:type="spellEnd"/>
-      <w:proofErr w:type="gramEnd"/>
-      <w:r>
-        <w:t xml:space="preserve">. All the council laptops should have the Scratch and BBC </w:t>
-      </w:r>
-      <w:proofErr w:type="spellStart"/>
-      <w:proofErr w:type="gramStart"/>
-      <w:r>
-        <w:t>micro:bit</w:t>
-      </w:r>
-      <w:proofErr w:type="spellEnd"/>
-      <w:proofErr w:type="gramEnd"/>
-      <w:r>
-        <w:t xml:space="preserve"> connector installed allowing development of Scratch projects that integrate with the BBC </w:t>
-      </w:r>
-      <w:proofErr w:type="spellStart"/>
-      <w:r>
-        <w:t>micro:bit</w:t>
-      </w:r>
-      <w:proofErr w:type="spellEnd"/>
-      <w:r>
-        <w:t>.</w:t>
-      </w:r>
-    </w:p>
-    <w:p>
-      <w:r>
-        <w:t>If for some reason you are keen to use Scratch 2, please speak to the volunteers who can assist in working with you through the (convoluted) setup process.</w:t>
-      </w:r>
-    </w:p>
-    <w:p>
-      <w:pPr>
-        <w:pStyle w:val="Heading2"/>
-      </w:pPr>
-      <w:r>
-        <w:t xml:space="preserve">Content pre-requisites – Scratch </w:t>
-      </w:r>
-      <w:r>
-        <w:t xml:space="preserve">+ BBC </w:t>
-      </w:r>
-      <w:proofErr w:type="spellStart"/>
-      <w:proofErr w:type="gramStart"/>
-      <w:r>
-        <w:t>micro:bit</w:t>
-      </w:r>
-      <w:proofErr w:type="spellEnd"/>
-      <w:proofErr w:type="gramEnd"/>
-    </w:p>
-    <w:p>
-      <w:r>
-        <w:t xml:space="preserve">Here’s guidelines that your project will need to follow – </w:t>
-      </w:r>
-    </w:p>
-    <w:p>
-      <w:pPr>
-        <w:pStyle w:val="ListParagraph"/>
-        <w:numPr>
-          <w:ilvl w:val="0"/>
-          <w:numId w:val="14"/>
-        </w:numPr>
-      </w:pPr>
-      <w:r>
-        <w:t>Should make use of Scratch 2 or Scratch 3</w:t>
-      </w:r>
-      <w:r>
-        <w:t xml:space="preserve"> and interact with the BBC </w:t>
-      </w:r>
-      <w:proofErr w:type="spellStart"/>
-      <w:proofErr w:type="gramStart"/>
-      <w:r>
-        <w:t>micro:bit</w:t>
-      </w:r>
-      <w:proofErr w:type="spellEnd"/>
-      <w:proofErr w:type="gramEnd"/>
-    </w:p>
-    <w:p>
-      <w:pPr>
-        <w:pStyle w:val="ListParagraph"/>
-        <w:numPr>
-          <w:ilvl w:val="0"/>
-          <w:numId w:val="14"/>
-        </w:numPr>
-      </w:pPr>
-      <w:r>
-        <w:t>The project should include an “original” game or a project based on a story line / theme designed for mum/dad/someone you love</w:t>
-      </w:r>
-    </w:p>
-    <w:p>
-      <w:pPr>
-        <w:pStyle w:val="ListParagraph"/>
-        <w:numPr>
-          <w:ilvl w:val="0"/>
-          <w:numId w:val="14"/>
-        </w:numPr>
-      </w:pPr>
-      <w:r>
-        <w:t>Should be interactive i.e. allow for user interaction u</w:t>
-      </w:r>
-      <w:r>
-        <w:t xml:space="preserve">sing the keyboard (for Scratch if required) and the BBC </w:t>
-      </w:r>
-      <w:proofErr w:type="spellStart"/>
-      <w:proofErr w:type="gramStart"/>
-      <w:r>
-        <w:t>micro:bit</w:t>
-      </w:r>
-      <w:proofErr w:type="spellEnd"/>
-      <w:proofErr w:type="gramEnd"/>
-    </w:p>
-    <w:p>
-      <w:pPr>
-        <w:pStyle w:val="ListParagraph"/>
-        <w:numPr>
-          <w:ilvl w:val="0"/>
-          <w:numId w:val="14"/>
-        </w:numPr>
-      </w:pPr>
-      <w:r>
-        <w:t xml:space="preserve">Design should take into consideration interests of the person you are building the project for. </w:t>
-      </w:r>
-    </w:p>
-    <w:p>
-      <w:pPr>
-        <w:pStyle w:val="ListParagraph"/>
-        <w:numPr>
-          <w:ilvl w:val="0"/>
-          <w:numId w:val="14"/>
-        </w:numPr>
-      </w:pPr>
-      <w:r>
-        <w:t>Consider using scenarios/themes/characters/situations that the person you are building the project for can relate to.</w:t>
-      </w:r>
-    </w:p>
-    <w:p>
-      <w:pPr>
-        <w:pStyle w:val="ListParagraph"/>
-        <w:numPr>
-          <w:ilvl w:val="0"/>
-          <w:numId w:val="14"/>
-        </w:numPr>
-      </w:pPr>
-      <w:r>
-        <w:t>Should run for at-least 30 seconds (or more)</w:t>
-      </w:r>
-    </w:p>
-    <w:p>
-      <w:pPr>
-        <w:pStyle w:val="ListParagraph"/>
-        <w:numPr>
-          <w:ilvl w:val="0"/>
-          <w:numId w:val="14"/>
-        </w:numPr>
-      </w:pPr>
-      <w:r>
-        <w:t xml:space="preserve">Should include music and some form of animation </w:t>
-      </w:r>
-    </w:p>
-    <w:p>
-      <w:pPr>
-        <w:pStyle w:val="ListParagraph"/>
-        <w:numPr>
-          <w:ilvl w:val="0"/>
-          <w:numId w:val="14"/>
-        </w:numPr>
-      </w:pPr>
-      <w:r>
-        <w:t>Should include at-least 1 character designed by you</w:t>
-      </w:r>
-    </w:p>
-    <w:p>
-      <w:pPr>
-        <w:pStyle w:val="ListParagraph"/>
-        <w:numPr>
-          <w:ilvl w:val="0"/>
-          <w:numId w:val="14"/>
-        </w:numPr>
-      </w:pPr>
-      <w:r>
-        <w:t xml:space="preserve">Should include user input through the activity, make decisions based on input and then perform an action </w:t>
-      </w:r>
-    </w:p>
-    <w:p>
-      <w:pPr>
-        <w:pStyle w:val="ListParagraph"/>
-        <w:numPr>
-          <w:ilvl w:val="0"/>
-          <w:numId w:val="14"/>
-        </w:numPr>
-      </w:pPr>
-      <w:r>
-        <w:t>Should include the use of at-least one decision element i.e. if-then, if-then-else, if-then-</w:t>
-      </w:r>
-      <w:proofErr w:type="spellStart"/>
-      <w:r>
-        <w:t>elif</w:t>
-      </w:r>
-      <w:proofErr w:type="spellEnd"/>
-      <w:r>
-        <w:t>-else, while-do, etc.</w:t>
-      </w:r>
-      <w:r>
-        <w:t xml:space="preserve"> </w:t>
-      </w:r>
-    </w:p>
-    <w:p>
-      <w:pPr>
-        <w:pStyle w:val="Heading1"/>
-      </w:pPr>
-      <w:r>
-        <w:t>Project Guidelines –</w:t>
-      </w:r>
-      <w:r>
-        <w:t xml:space="preserve"> </w:t>
-      </w:r>
-      <w:r>
-        <w:t xml:space="preserve">BBC </w:t>
-      </w:r>
-      <w:proofErr w:type="spellStart"/>
-      <w:proofErr w:type="gramStart"/>
-      <w:r>
-        <w:t>micro:bit</w:t>
-      </w:r>
-      <w:proofErr w:type="spellEnd"/>
-      <w:proofErr w:type="gramEnd"/>
-    </w:p>
-    <w:p>
-      <w:r>
-        <w:t xml:space="preserve">The project </w:t>
-      </w:r>
-      <w:r>
-        <w:t>would need to</w:t>
-      </w:r>
-      <w:r>
-        <w:t xml:space="preserve"> be </w:t>
-      </w:r>
-      <w:r>
-        <w:t xml:space="preserve">designed using </w:t>
-      </w:r>
-      <w:r>
-        <w:t xml:space="preserve">the BBC </w:t>
-      </w:r>
-      <w:proofErr w:type="spellStart"/>
-      <w:proofErr w:type="gramStart"/>
-      <w:r>
-        <w:t>micro:bit</w:t>
-      </w:r>
-      <w:proofErr w:type="spellEnd"/>
-      <w:proofErr w:type="gramEnd"/>
-      <w:r>
-        <w:t xml:space="preserve"> </w:t>
-      </w:r>
-      <w:proofErr w:type="spellStart"/>
-      <w:r>
-        <w:t>makecode</w:t>
-      </w:r>
-      <w:proofErr w:type="spellEnd"/>
-      <w:r>
-        <w:t xml:space="preserve"> editor</w:t>
-      </w:r>
-      <w:r>
-        <w:t>.</w:t>
-      </w:r>
-      <w:r>
-        <w:t xml:space="preserve"> Kids have the option to program the </w:t>
-      </w:r>
-      <w:proofErr w:type="spellStart"/>
-      <w:proofErr w:type="gramStart"/>
-      <w:r>
-        <w:t>BBC:microbit</w:t>
-      </w:r>
-      <w:proofErr w:type="spellEnd"/>
-      <w:proofErr w:type="gramEnd"/>
-      <w:r>
-        <w:t xml:space="preserve"> using either block based programming, </w:t>
-      </w:r>
-      <w:proofErr w:type="spellStart"/>
-      <w:r>
-        <w:t>javascript</w:t>
-      </w:r>
-      <w:proofErr w:type="spellEnd"/>
-      <w:r>
-        <w:t xml:space="preserve"> or using Python.</w:t>
-      </w:r>
-      <w:r>
-        <w:t xml:space="preserve"> The</w:t>
-      </w:r>
-      <w:r>
-        <w:t xml:space="preserve"> </w:t>
-      </w:r>
-      <w:r>
-        <w:t xml:space="preserve">BBC </w:t>
-      </w:r>
-      <w:proofErr w:type="spellStart"/>
-      <w:proofErr w:type="gramStart"/>
-      <w:r>
-        <w:t>micro:bit</w:t>
-      </w:r>
-      <w:proofErr w:type="spellEnd"/>
-      <w:proofErr w:type="gramEnd"/>
-      <w:r>
-        <w:t xml:space="preserve"> can be used to create interactive projects, themed games or be used to measure data from the real world using its sensors and integrate that into a themed project. </w:t>
-      </w:r>
-    </w:p>
-    <w:p>
-      <w:pPr>
-        <w:pStyle w:val="Heading2"/>
-      </w:pPr>
-      <w:r>
-        <w:t xml:space="preserve">Content pre-requisites – </w:t>
-      </w:r>
-      <w:r>
-        <w:t xml:space="preserve">BBC </w:t>
-      </w:r>
-      <w:proofErr w:type="spellStart"/>
-      <w:proofErr w:type="gramStart"/>
-      <w:r>
-        <w:t>micro:bit</w:t>
-      </w:r>
-      <w:proofErr w:type="spellEnd"/>
-      <w:proofErr w:type="gramEnd"/>
-      <w:r>
-        <w:t xml:space="preserve"> </w:t>
-      </w:r>
-    </w:p>
-    <w:p>
-      <w:r>
-        <w:t xml:space="preserve">Here’s guidelines that your project will need to follow – </w:t>
-      </w:r>
-    </w:p>
-    <w:p>
-      <w:pPr>
-        <w:pStyle w:val="ListParagraph"/>
-        <w:numPr>
-          <w:ilvl w:val="0"/>
-          <w:numId w:val="15"/>
-        </w:numPr>
-      </w:pPr>
-      <w:r>
-        <w:lastRenderedPageBreak/>
-        <w:t xml:space="preserve">Should </w:t>
-      </w:r>
-      <w:r>
-        <w:t xml:space="preserve">be a built using the BBC </w:t>
-      </w:r>
-      <w:proofErr w:type="spellStart"/>
-      <w:proofErr w:type="gramStart"/>
-      <w:r>
-        <w:t>micro:bit</w:t>
-      </w:r>
-      <w:proofErr w:type="spellEnd"/>
-      <w:proofErr w:type="gramEnd"/>
-      <w:r>
-        <w:t xml:space="preserve"> and programmed using block coding, </w:t>
-      </w:r>
-      <w:proofErr w:type="spellStart"/>
-      <w:r>
-        <w:t>Javascript</w:t>
-      </w:r>
-      <w:proofErr w:type="spellEnd"/>
-      <w:r>
-        <w:t xml:space="preserve"> or Python.</w:t>
-      </w:r>
-    </w:p>
-    <w:p>
-      <w:pPr>
-        <w:pStyle w:val="ListParagraph"/>
-        <w:numPr>
-          <w:ilvl w:val="0"/>
-          <w:numId w:val="15"/>
-        </w:numPr>
-      </w:pPr>
-      <w:r>
-        <w:t xml:space="preserve">The project </w:t>
-      </w:r>
-      <w:r>
-        <w:t>should include an “original”</w:t>
-      </w:r>
-      <w:r>
-        <w:t xml:space="preserve"> </w:t>
-      </w:r>
-      <w:r>
-        <w:t xml:space="preserve">game or a project based on a </w:t>
-      </w:r>
-      <w:r>
-        <w:t xml:space="preserve">story line </w:t>
-      </w:r>
-      <w:r>
-        <w:t>/</w:t>
-      </w:r>
-      <w:r>
-        <w:t xml:space="preserve"> theme designed for mum/dad/someone you love</w:t>
-      </w:r>
-    </w:p>
-    <w:p>
-      <w:pPr>
-        <w:pStyle w:val="ListParagraph"/>
-        <w:numPr>
-          <w:ilvl w:val="0"/>
-          <w:numId w:val="15"/>
-        </w:numPr>
-      </w:pPr>
-      <w:r>
-        <w:t xml:space="preserve">Should be interactive i.e. allow for user interaction using the BBC </w:t>
-      </w:r>
-      <w:proofErr w:type="spellStart"/>
-      <w:proofErr w:type="gramStart"/>
-      <w:r>
-        <w:t>micro:bit</w:t>
-      </w:r>
-      <w:proofErr w:type="spellEnd"/>
-      <w:proofErr w:type="gramEnd"/>
-    </w:p>
-    <w:p>
-      <w:pPr>
-        <w:pStyle w:val="ListParagraph"/>
-        <w:numPr>
-          <w:ilvl w:val="0"/>
-          <w:numId w:val="15"/>
-        </w:numPr>
-      </w:pPr>
-      <w:r>
-        <w:t xml:space="preserve">Design should take into consideration interests of the person you are building the project for. </w:t>
-      </w:r>
-    </w:p>
-    <w:p>
-      <w:pPr>
-        <w:pStyle w:val="ListParagraph"/>
-        <w:numPr>
-          <w:ilvl w:val="0"/>
-          <w:numId w:val="15"/>
-        </w:numPr>
-      </w:pPr>
-      <w:r>
-        <w:t>Consider using scenarios/themes/characters/situations that the person you are building the project for can relate to.</w:t>
-      </w:r>
-    </w:p>
-    <w:p>
-      <w:pPr>
-        <w:pStyle w:val="ListParagraph"/>
-        <w:numPr>
-          <w:ilvl w:val="0"/>
-          <w:numId w:val="15"/>
-        </w:numPr>
-      </w:pPr>
-      <w:r>
-        <w:t>Should run for at-least 30 seconds (or more)</w:t>
-      </w:r>
-    </w:p>
-    <w:p>
-      <w:pPr>
-        <w:pStyle w:val="ListParagraph"/>
-        <w:numPr>
-          <w:ilvl w:val="0"/>
-          <w:numId w:val="15"/>
-        </w:numPr>
-      </w:pPr>
-      <w:r>
-        <w:t>C</w:t>
-      </w:r>
-      <w:r>
-        <w:t xml:space="preserve">ould include music </w:t>
-      </w:r>
-      <w:r>
-        <w:t xml:space="preserve">or </w:t>
-      </w:r>
-      <w:r>
-        <w:t xml:space="preserve">some form of animation </w:t>
-      </w:r>
-    </w:p>
-    <w:p>
-      <w:pPr>
-        <w:pStyle w:val="ListParagraph"/>
-        <w:numPr>
-          <w:ilvl w:val="0"/>
-          <w:numId w:val="15"/>
-        </w:numPr>
-      </w:pPr>
-      <w:r>
-        <w:t xml:space="preserve">Should include user input through the activity, make decisions based on input and then perform an action </w:t>
-      </w:r>
-    </w:p>
-    <w:p>
-      <w:pPr>
-        <w:pStyle w:val="ListParagraph"/>
-        <w:numPr>
-          <w:ilvl w:val="0"/>
-          <w:numId w:val="15"/>
-        </w:numPr>
-      </w:pPr>
-      <w:r>
-        <w:t>Should include the use of at-least one decision element i.e. if-then, if-then-else, if-then-</w:t>
-      </w:r>
-      <w:proofErr w:type="spellStart"/>
-      <w:r>
-        <w:t>elif</w:t>
-      </w:r>
-      <w:proofErr w:type="spellEnd"/>
-      <w:r>
-        <w:t xml:space="preserve">-else, while-do, etc. </w:t>
-      </w:r>
-    </w:p>
-    <w:p>
-      <w:pPr>
-        <w:pStyle w:val="Heading1"/>
-      </w:pPr>
-      <w:r>
-        <w:t xml:space="preserve">Project Guidelines – </w:t>
-      </w:r>
-      <w:r>
-        <w:t>Robotics</w:t>
-      </w:r>
-    </w:p>
-    <w:p>
-      <w:r>
-        <w:t xml:space="preserve">At </w:t>
-      </w:r>
-      <w:proofErr w:type="spellStart"/>
-      <w:r>
-        <w:t>CoderDojo</w:t>
-      </w:r>
-      <w:proofErr w:type="spellEnd"/>
-      <w:r>
-        <w:t xml:space="preserve"> Altona North we have access to four different types of robots i.e. </w:t>
-      </w:r>
-      <w:proofErr w:type="spellStart"/>
-      <w:r>
-        <w:t>Makeblock</w:t>
-      </w:r>
-      <w:proofErr w:type="spellEnd"/>
-      <w:r>
-        <w:t xml:space="preserve"> </w:t>
-      </w:r>
-      <w:proofErr w:type="spellStart"/>
-      <w:r>
-        <w:t>mBot</w:t>
-      </w:r>
-      <w:proofErr w:type="spellEnd"/>
-      <w:r>
-        <w:t xml:space="preserve">, </w:t>
-      </w:r>
-      <w:proofErr w:type="spellStart"/>
-      <w:r>
-        <w:t>Makeblock</w:t>
-      </w:r>
-      <w:proofErr w:type="spellEnd"/>
-      <w:r>
-        <w:t xml:space="preserve"> </w:t>
-      </w:r>
-      <w:proofErr w:type="spellStart"/>
-      <w:r>
-        <w:t>mBot</w:t>
-      </w:r>
-      <w:proofErr w:type="spellEnd"/>
-      <w:r>
-        <w:t xml:space="preserve"> Ranger, </w:t>
-      </w:r>
-      <w:proofErr w:type="spellStart"/>
-      <w:r>
-        <w:t>Makeblock</w:t>
-      </w:r>
-      <w:proofErr w:type="spellEnd"/>
-      <w:r>
-        <w:t xml:space="preserve"> Codey Rocky and the </w:t>
-      </w:r>
-      <w:proofErr w:type="spellStart"/>
-      <w:r>
-        <w:t>GoPiGo</w:t>
-      </w:r>
-      <w:proofErr w:type="spellEnd"/>
-      <w:r>
-        <w:t xml:space="preserve"> 3. Kids will need to build a project that meets criteria set out in the section below. Given the limited number of </w:t>
-      </w:r>
-      <w:proofErr w:type="gramStart"/>
-      <w:r>
-        <w:t>robots</w:t>
-      </w:r>
-      <w:proofErr w:type="gramEnd"/>
-      <w:r>
-        <w:t xml:space="preserve"> kids are expected to work in groups of two, sharing design, build, test and presentation responsibilities between the individuals in the team. </w:t>
-      </w:r>
-      <w:r>
-        <w:t>A point worth noting is that k</w:t>
-      </w:r>
-      <w:r>
-        <w:t xml:space="preserve">ids </w:t>
-      </w:r>
-      <w:r>
-        <w:t xml:space="preserve">who choose to work </w:t>
-      </w:r>
-      <w:r>
-        <w:t>on these challenges will only have access to these robots in class</w:t>
+      <w:r>
+        <w:t>), C/C++ for the Arduino or Python if using the Raspberry Pi.</w:t>
+      </w:r>
+    </w:p>
+    <w:p>
+      <w:pPr>
+        <w:pStyle w:val="ListParagraph"/>
+        <w:numPr>
+          <w:ilvl w:val="0"/>
+          <w:numId w:val="17"/>
+        </w:numPr>
+      </w:pPr>
+      <w:r>
+        <w:t>The project can be based on a story line or a theme or be used a prop used as part of a story</w:t>
       </w:r>
       <w:r>
         <w:t xml:space="preserve">. </w:t>
@@ -991,224 +1164,6 @@
     </w:p>
     <w:p>
       <w:pPr>
-        <w:pStyle w:val="Heading2"/>
-      </w:pPr>
-      <w:r>
-        <w:t xml:space="preserve">Content pre-requisites – </w:t>
-      </w:r>
-      <w:r>
-        <w:t>Robotics</w:t>
-      </w:r>
-      <w:r>
-        <w:t xml:space="preserve"> </w:t>
-      </w:r>
-    </w:p>
-    <w:p>
-      <w:r>
-        <w:t xml:space="preserve">Here’s guidelines that your project will need to follow – </w:t>
-      </w:r>
-    </w:p>
-    <w:p>
-      <w:pPr>
-        <w:pStyle w:val="ListParagraph"/>
-        <w:numPr>
-          <w:ilvl w:val="0"/>
-          <w:numId w:val="16"/>
-        </w:numPr>
-      </w:pPr>
-      <w:r>
-        <w:t xml:space="preserve">Will need to be based around one of the following robots - </w:t>
-      </w:r>
-      <w:proofErr w:type="spellStart"/>
-      <w:r>
-        <w:t>Makeblock</w:t>
-      </w:r>
-      <w:proofErr w:type="spellEnd"/>
-      <w:r>
-        <w:t xml:space="preserve"> </w:t>
-      </w:r>
-      <w:proofErr w:type="spellStart"/>
-      <w:r>
-        <w:t>mBot</w:t>
-      </w:r>
-      <w:proofErr w:type="spellEnd"/>
-      <w:r>
-        <w:t xml:space="preserve">, </w:t>
-      </w:r>
-      <w:proofErr w:type="spellStart"/>
-      <w:r>
-        <w:t>Makeblock</w:t>
-      </w:r>
-      <w:proofErr w:type="spellEnd"/>
-      <w:r>
-        <w:t xml:space="preserve"> </w:t>
-      </w:r>
-      <w:proofErr w:type="spellStart"/>
-      <w:r>
-        <w:t>mBot</w:t>
-      </w:r>
-      <w:proofErr w:type="spellEnd"/>
-      <w:r>
-        <w:t xml:space="preserve"> Ranger, </w:t>
-      </w:r>
-      <w:proofErr w:type="spellStart"/>
-      <w:r>
-        <w:t>Makeblock</w:t>
-      </w:r>
-      <w:proofErr w:type="spellEnd"/>
-      <w:r>
-        <w:t xml:space="preserve"> Codey Rocky and the </w:t>
-      </w:r>
-      <w:proofErr w:type="spellStart"/>
-      <w:r>
-        <w:t>GoPiGo</w:t>
-      </w:r>
-      <w:proofErr w:type="spellEnd"/>
-      <w:r>
-        <w:t xml:space="preserve"> 3</w:t>
-      </w:r>
-    </w:p>
-    <w:p>
-      <w:pPr>
-        <w:pStyle w:val="ListParagraph"/>
-        <w:numPr>
-          <w:ilvl w:val="0"/>
-          <w:numId w:val="16"/>
-        </w:numPr>
-      </w:pPr>
-      <w:r>
-        <w:t xml:space="preserve">The robot should be able to move around the designated track or circuit. The plan for the circuit will be made available in advance. </w:t>
-      </w:r>
-    </w:p>
-    <w:p>
-      <w:pPr>
-        <w:pStyle w:val="ListParagraph"/>
-        <w:numPr>
-          <w:ilvl w:val="0"/>
-          <w:numId w:val="16"/>
-        </w:numPr>
-      </w:pPr>
-      <w:r>
-        <w:t>The robot should come to a stop, play music and flash lights if an obstacle is encountered.</w:t>
-      </w:r>
-    </w:p>
-    <w:p>
-      <w:pPr>
-        <w:pStyle w:val="ListParagraph"/>
-        <w:numPr>
-          <w:ilvl w:val="0"/>
-          <w:numId w:val="16"/>
-        </w:numPr>
-      </w:pPr>
-      <w:r>
-        <w:t>The robot should be able to navigate around obstacles placed along the track of the designated circuit</w:t>
-      </w:r>
-      <w:r>
-        <w:t xml:space="preserve"> and come back to the track</w:t>
-      </w:r>
-    </w:p>
-    <w:p>
-      <w:pPr>
-        <w:pStyle w:val="ListParagraph"/>
-        <w:numPr>
-          <w:ilvl w:val="0"/>
-          <w:numId w:val="16"/>
-        </w:numPr>
-      </w:pPr>
-      <w:r>
-        <w:t>The objective is to successfully navigate the track driving around the obstacles and completing one full lap at minimum</w:t>
-      </w:r>
-    </w:p>
-    <w:p>
-      <w:r>
-        <w:t xml:space="preserve">Note – The robotics projects are challenging in nature. Kids are encouraged to work through the challenge and design their code to meet each of the pre-requisites laid out above. If they do not meet each of the pre-requisites about they can carry forward the project to next term and showcase whatever they have built. </w:t>
-      </w:r>
-    </w:p>
-    <w:p>
-      <w:pPr>
-        <w:pStyle w:val="Heading1"/>
-      </w:pPr>
-      <w:r>
-        <w:lastRenderedPageBreak/>
-        <w:t xml:space="preserve">Project Guidelines – </w:t>
-      </w:r>
-      <w:r>
-        <w:t>Electronics</w:t>
-      </w:r>
-    </w:p>
-    <w:p>
-      <w:r>
-        <w:t xml:space="preserve">Kids have the opportunity to build an electronic project based around the BBC </w:t>
-      </w:r>
-      <w:proofErr w:type="spellStart"/>
-      <w:proofErr w:type="gramStart"/>
-      <w:r>
-        <w:t>micro:bit</w:t>
-      </w:r>
-      <w:proofErr w:type="spellEnd"/>
-      <w:proofErr w:type="gramEnd"/>
-      <w:r>
-        <w:t xml:space="preserve">, Arduino or the Raspberry Pi. The project can incorporate sensors from the </w:t>
-      </w:r>
-      <w:proofErr w:type="spellStart"/>
-      <w:r>
-        <w:t>Kitronik</w:t>
-      </w:r>
-      <w:proofErr w:type="spellEnd"/>
-      <w:r>
-        <w:t xml:space="preserve"> Inventors kit, </w:t>
-      </w:r>
-      <w:proofErr w:type="spellStart"/>
-      <w:r>
-        <w:t>Sunfounder</w:t>
-      </w:r>
-      <w:proofErr w:type="spellEnd"/>
-      <w:r>
-        <w:t xml:space="preserve"> electronics kit or the </w:t>
-      </w:r>
-      <w:proofErr w:type="spellStart"/>
-      <w:r>
-        <w:t>Littlebird</w:t>
-      </w:r>
-      <w:proofErr w:type="spellEnd"/>
-      <w:r>
-        <w:t xml:space="preserve"> Arduino Advent kit. The code for this project can be written using block code (BBC </w:t>
-      </w:r>
-      <w:proofErr w:type="spellStart"/>
-      <w:proofErr w:type="gramStart"/>
-      <w:r>
-        <w:t>micro:bit</w:t>
-      </w:r>
-      <w:proofErr w:type="spellEnd"/>
-      <w:proofErr w:type="gramEnd"/>
-      <w:r>
-        <w:t>), C/C++ for the Arduino or Python if using the Raspberry Pi.</w:t>
-      </w:r>
-      <w:r>
-        <w:t xml:space="preserve"> </w:t>
-      </w:r>
-    </w:p>
-    <w:p>
-      <w:pPr>
-        <w:pStyle w:val="Heading2"/>
-      </w:pPr>
-      <w:r>
-        <w:t xml:space="preserve">Content pre-requisites – </w:t>
-      </w:r>
-      <w:r>
-        <w:t>Electronics</w:t>
-      </w:r>
-      <w:r>
-        <w:t xml:space="preserve"> </w:t>
-      </w:r>
-    </w:p>
-    <w:p>
-      <w:r>
-        <w:t xml:space="preserve">Here’s guidelines that your project will need to follow – </w:t>
-      </w:r>
-    </w:p>
-    <w:p>
-      <w:pPr>
         <w:pStyle w:val="ListParagraph"/>
         <w:numPr>
           <w:ilvl w:val="0"/>
@@ -1216,125 +1171,8 @@
         </w:numPr>
       </w:pPr>
       <w:r>
-        <w:t>The project will need to interact with the real world using sensors, display data and make decisions.</w:t>
-      </w:r>
-    </w:p>
-    <w:p>
-      <w:pPr>
-        <w:pStyle w:val="ListParagraph"/>
-        <w:numPr>
-          <w:ilvl w:val="0"/>
-          <w:numId w:val="17"/>
-        </w:numPr>
-      </w:pPr>
-      <w:r>
-        <w:t>The project will aim to address an identified need</w:t>
-      </w:r>
-    </w:p>
-    <w:p>
-      <w:pPr>
-        <w:pStyle w:val="ListParagraph"/>
-        <w:numPr>
-          <w:ilvl w:val="0"/>
-          <w:numId w:val="17"/>
-        </w:numPr>
-      </w:pPr>
-      <w:r>
-        <w:t>The project will implement sensors to measure data from the real world, act upon the data by performing certain actions depending on the measured values of the data</w:t>
-      </w:r>
-    </w:p>
-    <w:p>
-      <w:pPr>
-        <w:pStyle w:val="ListParagraph"/>
-        <w:numPr>
-          <w:ilvl w:val="0"/>
-          <w:numId w:val="17"/>
-        </w:numPr>
-      </w:pPr>
-      <w:r>
-        <w:t xml:space="preserve">Will need to </w:t>
-      </w:r>
-      <w:r>
-        <w:t>use</w:t>
-      </w:r>
-      <w:r>
-        <w:t xml:space="preserve"> sensors part of the </w:t>
-      </w:r>
-      <w:proofErr w:type="spellStart"/>
-      <w:r>
-        <w:t>Kitronik</w:t>
-      </w:r>
-      <w:proofErr w:type="spellEnd"/>
-      <w:r>
-        <w:t xml:space="preserve"> Inventors kit, </w:t>
-      </w:r>
-      <w:proofErr w:type="spellStart"/>
-      <w:r>
-        <w:t>Sunfounder</w:t>
-      </w:r>
-      <w:proofErr w:type="spellEnd"/>
-      <w:r>
-        <w:t xml:space="preserve"> electronics kit or the </w:t>
-      </w:r>
-      <w:proofErr w:type="spellStart"/>
-      <w:r>
-        <w:t>Littlebird</w:t>
-      </w:r>
-      <w:proofErr w:type="spellEnd"/>
-      <w:r>
-        <w:t xml:space="preserve"> Arduino Advent kit.</w:t>
-      </w:r>
-    </w:p>
-    <w:p>
-      <w:pPr>
-        <w:pStyle w:val="ListParagraph"/>
-        <w:numPr>
-          <w:ilvl w:val="0"/>
-          <w:numId w:val="17"/>
-        </w:numPr>
-      </w:pPr>
-      <w:r>
-        <w:t xml:space="preserve">The code for this project can be written using block code (BBC </w:t>
-      </w:r>
-      <w:proofErr w:type="spellStart"/>
-      <w:proofErr w:type="gramStart"/>
-      <w:r>
-        <w:t>micro:bit</w:t>
-      </w:r>
-      <w:proofErr w:type="spellEnd"/>
-      <w:proofErr w:type="gramEnd"/>
-      <w:r>
-        <w:t>), C/C++ for the Arduino or Python if using the Raspberry Pi.</w:t>
-      </w:r>
-    </w:p>
-    <w:p>
-      <w:pPr>
-        <w:pStyle w:val="ListParagraph"/>
-        <w:numPr>
-          <w:ilvl w:val="0"/>
-          <w:numId w:val="17"/>
-        </w:numPr>
-      </w:pPr>
-      <w:r>
-        <w:t>The project can be based on a story line or a theme or be used a prop used as part of a story</w:t>
-      </w:r>
-      <w:r>
-        <w:t xml:space="preserve">. </w:t>
-      </w:r>
-    </w:p>
-    <w:p>
-      <w:pPr>
-        <w:pStyle w:val="ListParagraph"/>
-        <w:numPr>
-          <w:ilvl w:val="0"/>
-          <w:numId w:val="17"/>
-        </w:numPr>
-      </w:pPr>
-      <w:r>
         <w:t>The project will need to be demonstrated as a working prototype</w:t>
       </w:r>
-      <w:bookmarkStart w:id="0" w:name="_GoBack"/>
-      <w:bookmarkEnd w:id="0"/>
     </w:p>
     <w:p>
       <w:r>
@@ -1383,11 +1221,86 @@
         </w:numPr>
       </w:pPr>
       <w:r>
+        <w:t xml:space="preserve">Document your story line, design and approach on paper. </w:t>
+      </w:r>
+    </w:p>
+    <w:p>
+      <w:pPr>
+        <w:pStyle w:val="ListParagraph"/>
+        <w:numPr>
+          <w:ilvl w:val="1"/>
+          <w:numId w:val="4"/>
+        </w:numPr>
+      </w:pPr>
+      <w:r>
+        <w:t>Use simple block based flowcharts to show how the game/story/project will evolve</w:t>
+      </w:r>
+    </w:p>
+    <w:p>
+      <w:pPr>
+        <w:pStyle w:val="ListParagraph"/>
+        <w:numPr>
+          <w:ilvl w:val="1"/>
+          <w:numId w:val="4"/>
+        </w:numPr>
+      </w:pPr>
+      <w:r>
+        <w:t>Visualize and write up the different steps involved in your game/story/project and how they are different from each other</w:t>
+      </w:r>
+    </w:p>
+    <w:p>
+      <w:pPr>
+        <w:pStyle w:val="ListParagraph"/>
+        <w:numPr>
+          <w:ilvl w:val="1"/>
+          <w:numId w:val="4"/>
+        </w:numPr>
+      </w:pPr>
+      <w:r>
+        <w:t>Visualize and write up the challenges at each of the steps and which ones need specific attention</w:t>
+      </w:r>
+    </w:p>
+    <w:p>
+      <w:pPr>
+        <w:pStyle w:val="ListParagraph"/>
+        <w:numPr>
+          <w:ilvl w:val="1"/>
+          <w:numId w:val="4"/>
+        </w:numPr>
+      </w:pPr>
+      <w:r>
+        <w:t xml:space="preserve">Use additional sheets of paper to work through logic for key aspects of the solution. </w:t>
+      </w:r>
+    </w:p>
+    <w:p>
+      <w:pPr>
+        <w:pStyle w:val="ListParagraph"/>
+        <w:numPr>
+          <w:ilvl w:val="1"/>
+          <w:numId w:val="4"/>
+        </w:numPr>
+      </w:pPr>
+      <w:r>
+        <w:t>Discuss with the volunteers and talk through your approach before you start putting together code</w:t>
+      </w:r>
+    </w:p>
+    <w:p>
+      <w:pPr>
+        <w:pStyle w:val="ListParagraph"/>
+        <w:numPr>
+          <w:ilvl w:val="0"/>
+          <w:numId w:val="4"/>
+        </w:numPr>
+      </w:pPr>
+      <w:r>
         <w:t xml:space="preserve">Present the storyline </w:t>
       </w:r>
       <w:r>
         <w:t>/ theme / concept in class</w:t>
       </w:r>
+      <w:r>
+        <w:t xml:space="preserve"> along with the documented flowchart/visualization you’ve put down on paper</w:t>
+      </w:r>
     </w:p>
     <w:p>
       <w:pPr>
@@ -1398,7 +1311,12 @@
         </w:numPr>
       </w:pPr>
       <w:r>
-        <w:t>Work on the project in parallel and fine tune it along the way</w:t>
+        <w:t>Work on the project in parallel and fine tune it alo</w:t>
+      </w:r>
+      <w:bookmarkStart w:id="0" w:name="_GoBack"/>
+      <w:bookmarkEnd w:id="0"/>
+      <w:r>
+        <w:t>ng the way</w:t>
       </w:r>
     </w:p>
     <w:p>
@@ -1462,6 +1380,7 @@
         </w:numPr>
       </w:pPr>
       <w:r>
+        <w:lastRenderedPageBreak/>
         <w:t xml:space="preserve">Creative Ninja - A project that stands out for its innovate approach and creativity in addressing the challenges encountered. </w:t>
       </w:r>
     </w:p>
@@ -1502,7 +1421,7 @@
 </file>
 
 <file path=word/endnotes.xml><?xml version="1.0" encoding="utf-8"?>
-<w:endnotes xmlns:wpc="http://schemas.microsoft.com/office/word/2010/wordprocessingCanvas" xmlns:cx="http://schemas.microsoft.com/office/drawing/2014/chartex" xmlns:cx1="http://schemas.microsoft.com/office/drawing/2015/9/8/chartex" xmlns:cx2="http://schemas.microsoft.com/office/drawing/2015/10/21/chartex" xmlns:cx3="http://schemas.microsoft.com/office/drawing/2016/5/9/chartex" xmlns:cx4="http://schemas.microsoft.com/office/drawing/2016/5/10/chartex" xmlns:cx5="http://schemas.microsoft.com/office/drawing/2016/5/11/chartex" xmlns:cx6="http://schemas.microsoft.com/office/drawing/2016/5/12/chartex" xmlns:cx7="http://schemas.microsoft.com/office/drawing/2016/5/13/chartex" xmlns:cx8="http://schemas.microsoft.com/office/drawing/2016/5/14/chartex" xmlns:mc="http://schemas.openxmlformats.org/markup-compatibility/2006" xmlns:aink="http://schemas.microsoft.com/office/drawing/2016/ink" xmlns:am3d="http://schemas.microsoft.com/office/drawing/2017/model3d" xmlns:o="urn:schemas-microsoft-com:office:office" xmlns:r="http://schemas.openxmlformats.org/officeDocument/2006/relationships" xmlns:m="http://schemas.openxmlformats.org/officeDocument/2006/math" xmlns:v="urn:schemas-microsoft-com:vml" xmlns:wp14="http://schemas.microsoft.com/office/word/2010/wordprocessingDrawing" xmlns:wp="http://schemas.openxmlformats.org/drawingml/2006/wordprocessingDrawing" xmlns:w10="urn:schemas-microsoft-com:office:word" xmlns:w="http://schemas.openxmlformats.org/wordprocessingml/2006/main" xmlns:w14="http://schemas.microsoft.com/office/word/2010/wordml" xmlns:w15="http://schemas.microsoft.com/office/word/2012/wordml" xmlns:w16cid="http://schemas.microsoft.com/office/word/2016/wordml/cid" xmlns:w16se="http://schemas.microsoft.com/office/word/2015/wordml/symex" xmlns:wpg="http://schemas.microsoft.com/office/word/2010/wordprocessingGroup" xmlns:wpi="http://schemas.microsoft.com/office/word/2010/wordprocessingInk" xmlns:wne="http://schemas.microsoft.com/office/word/2006/wordml" xmlns:wps="http://schemas.microsoft.com/office/word/2010/wordprocessingShape" mc:Ignorable="w14 w15 w16se w16cid wp14">
+<w:endnotes xmlns:wpc="http://schemas.microsoft.com/office/word/2010/wordprocessingCanvas" xmlns:mc="http://schemas.openxmlformats.org/markup-compatibility/2006" xmlns:o="urn:schemas-microsoft-com:office:office" xmlns:r="http://schemas.openxmlformats.org/officeDocument/2006/relationships" xmlns:m="http://schemas.openxmlformats.org/officeDocument/2006/math" xmlns:v="urn:schemas-microsoft-com:vml" xmlns:wp14="http://schemas.microsoft.com/office/word/2010/wordprocessingDrawing" xmlns:wp="http://schemas.openxmlformats.org/drawingml/2006/wordprocessingDrawing" xmlns:w10="urn:schemas-microsoft-com:office:word" xmlns:w="http://schemas.openxmlformats.org/wordprocessingml/2006/main" xmlns:w14="http://schemas.microsoft.com/office/word/2010/wordml" xmlns:w15="http://schemas.microsoft.com/office/word/2012/wordml" xmlns:wpg="http://schemas.microsoft.com/office/word/2010/wordprocessingGroup" xmlns:wpi="http://schemas.microsoft.com/office/word/2010/wordprocessingInk" xmlns:wne="http://schemas.microsoft.com/office/word/2006/wordml" xmlns:wps="http://schemas.microsoft.com/office/word/2010/wordprocessingShape" mc:Ignorable="w14 w15 wp14">
   <w:endnote w:type="separator" w:id="-1">
     <w:p>
       <w:pPr>
@@ -1527,7 +1446,7 @@
 </file>
 
 <file path=word/footnotes.xml><?xml version="1.0" encoding="utf-8"?>
-<w:footnotes xmlns:wpc="http://schemas.microsoft.com/office/word/2010/wordprocessingCanvas" xmlns:cx="http://schemas.microsoft.com/office/drawing/2014/chartex" xmlns:cx1="http://schemas.microsoft.com/office/drawing/2015/9/8/chartex" xmlns:cx2="http://schemas.microsoft.com/office/drawing/2015/10/21/chartex" xmlns:cx3="http://schemas.microsoft.com/office/drawing/2016/5/9/chartex" xmlns:cx4="http://schemas.microsoft.com/office/drawing/2016/5/10/chartex" xmlns:cx5="http://schemas.microsoft.com/office/drawing/2016/5/11/chartex" xmlns:cx6="http://schemas.microsoft.com/office/drawing/2016/5/12/chartex" xmlns:cx7="http://schemas.microsoft.com/office/drawing/2016/5/13/chartex" xmlns:cx8="http://schemas.microsoft.com/office/drawing/2016/5/14/chartex" xmlns:mc="http://schemas.openxmlformats.org/markup-compatibility/2006" xmlns:aink="http://schemas.microsoft.com/office/drawing/2016/ink" xmlns:am3d="http://schemas.microsoft.com/office/drawing/2017/model3d" xmlns:o="urn:schemas-microsoft-com:office:office" xmlns:r="http://schemas.openxmlformats.org/officeDocument/2006/relationships" xmlns:m="http://schemas.openxmlformats.org/officeDocument/2006/math" xmlns:v="urn:schemas-microsoft-com:vml" xmlns:wp14="http://schemas.microsoft.com/office/word/2010/wordprocessingDrawing" xmlns:wp="http://schemas.openxmlformats.org/drawingml/2006/wordprocessingDrawing" xmlns:w10="urn:schemas-microsoft-com:office:word" xmlns:w="http://schemas.openxmlformats.org/wordprocessingml/2006/main" xmlns:w14="http://schemas.microsoft.com/office/word/2010/wordml" xmlns:w15="http://schemas.microsoft.com/office/word/2012/wordml" xmlns:w16cid="http://schemas.microsoft.com/office/word/2016/wordml/cid" xmlns:w16se="http://schemas.microsoft.com/office/word/2015/wordml/symex" xmlns:wpg="http://schemas.microsoft.com/office/word/2010/wordprocessingGroup" xmlns:wpi="http://schemas.microsoft.com/office/word/2010/wordprocessingInk" xmlns:wne="http://schemas.microsoft.com/office/word/2006/wordml" xmlns:wps="http://schemas.microsoft.com/office/word/2010/wordprocessingShape" mc:Ignorable="w14 w15 w16se w16cid wp14">
+<w:footnotes xmlns:wpc="http://schemas.microsoft.com/office/word/2010/wordprocessingCanvas" xmlns:mc="http://schemas.openxmlformats.org/markup-compatibility/2006" xmlns:o="urn:schemas-microsoft-com:office:office" xmlns:r="http://schemas.openxmlformats.org/officeDocument/2006/relationships" xmlns:m="http://schemas.openxmlformats.org/officeDocument/2006/math" xmlns:v="urn:schemas-microsoft-com:vml" xmlns:wp14="http://schemas.microsoft.com/office/word/2010/wordprocessingDrawing" xmlns:wp="http://schemas.openxmlformats.org/drawingml/2006/wordprocessingDrawing" xmlns:w10="urn:schemas-microsoft-com:office:word" xmlns:w="http://schemas.openxmlformats.org/wordprocessingml/2006/main" xmlns:w14="http://schemas.microsoft.com/office/word/2010/wordml" xmlns:w15="http://schemas.microsoft.com/office/word/2012/wordml" xmlns:wpg="http://schemas.microsoft.com/office/word/2010/wordprocessingGroup" xmlns:wpi="http://schemas.microsoft.com/office/word/2010/wordprocessingInk" xmlns:wne="http://schemas.microsoft.com/office/word/2006/wordml" xmlns:wps="http://schemas.microsoft.com/office/word/2010/wordprocessingShape" mc:Ignorable="w14 w15 wp14">
   <w:footnote w:type="separator" w:id="-1">
     <w:p>
       <w:pPr>
@@ -1552,7 +1471,7 @@
 </file>
 
 <file path=word/header1.xml><?xml version="1.0" encoding="utf-8"?>
-<w:hdr xmlns:wpc="http://schemas.microsoft.com/office/word/2010/wordprocessingCanvas" xmlns:cx="http://schemas.microsoft.com/office/drawing/2014/chartex" xmlns:cx1="http://schemas.microsoft.com/office/drawing/2015/9/8/chartex" xmlns:cx2="http://schemas.microsoft.com/office/drawing/2015/10/21/chartex" xmlns:cx3="http://schemas.microsoft.com/office/drawing/2016/5/9/chartex" xmlns:cx4="http://schemas.microsoft.com/office/drawing/2016/5/10/chartex" xmlns:cx5="http://schemas.microsoft.com/office/drawing/2016/5/11/chartex" xmlns:cx6="http://schemas.microsoft.com/office/drawing/2016/5/12/chartex" xmlns:cx7="http://schemas.microsoft.com/office/drawing/2016/5/13/chartex" xmlns:cx8="http://schemas.microsoft.com/office/drawing/2016/5/14/chartex" xmlns:mc="http://schemas.openxmlformats.org/markup-compatibility/2006" xmlns:aink="http://schemas.microsoft.com/office/drawing/2016/ink" xmlns:am3d="http://schemas.microsoft.com/office/drawing/2017/model3d" xmlns:o="urn:schemas-microsoft-com:office:office" xmlns:r="http://schemas.openxmlformats.org/officeDocument/2006/relationships" xmlns:m="http://schemas.openxmlformats.org/officeDocument/2006/math" xmlns:v="urn:schemas-microsoft-com:vml" xmlns:wp14="http://schemas.microsoft.com/office/word/2010/wordprocessingDrawing" xmlns:wp="http://schemas.openxmlformats.org/drawingml/2006/wordprocessingDrawing" xmlns:w10="urn:schemas-microsoft-com:office:word" xmlns:w="http://schemas.openxmlformats.org/wordprocessingml/2006/main" xmlns:w14="http://schemas.microsoft.com/office/word/2010/wordml" xmlns:w15="http://schemas.microsoft.com/office/word/2012/wordml" xmlns:w16cid="http://schemas.microsoft.com/office/word/2016/wordml/cid" xmlns:w16se="http://schemas.microsoft.com/office/word/2015/wordml/symex" xmlns:wpg="http://schemas.microsoft.com/office/word/2010/wordprocessingGroup" xmlns:wpi="http://schemas.microsoft.com/office/word/2010/wordprocessingInk" xmlns:wne="http://schemas.microsoft.com/office/word/2006/wordml" xmlns:wps="http://schemas.microsoft.com/office/word/2010/wordprocessingShape" mc:Ignorable="w14 w15 w16se w16cid wp14">
+<w:hdr xmlns:wpc="http://schemas.microsoft.com/office/word/2010/wordprocessingCanvas" xmlns:mc="http://schemas.openxmlformats.org/markup-compatibility/2006" xmlns:o="urn:schemas-microsoft-com:office:office" xmlns:r="http://schemas.openxmlformats.org/officeDocument/2006/relationships" xmlns:m="http://schemas.openxmlformats.org/officeDocument/2006/math" xmlns:v="urn:schemas-microsoft-com:vml" xmlns:wp14="http://schemas.microsoft.com/office/word/2010/wordprocessingDrawing" xmlns:wp="http://schemas.openxmlformats.org/drawingml/2006/wordprocessingDrawing" xmlns:w10="urn:schemas-microsoft-com:office:word" xmlns:w="http://schemas.openxmlformats.org/wordprocessingml/2006/main" xmlns:w14="http://schemas.microsoft.com/office/word/2010/wordml" xmlns:w15="http://schemas.microsoft.com/office/word/2012/wordml" xmlns:wpg="http://schemas.microsoft.com/office/word/2010/wordprocessingGroup" xmlns:wpi="http://schemas.microsoft.com/office/word/2010/wordprocessingInk" xmlns:wne="http://schemas.microsoft.com/office/word/2006/wordml" xmlns:wps="http://schemas.microsoft.com/office/word/2010/wordprocessingShape" mc:Ignorable="w14 w15 wp14">
   <w:p>
     <w:pPr>
       <w:pStyle w:val="Header"/>
@@ -1622,7 +1541,7 @@
 </file>
 
 <file path=word/numbering.xml><?xml version="1.0" encoding="utf-8"?>
-<w:numbering xmlns:wpc="http://schemas.microsoft.com/office/word/2010/wordprocessingCanvas" xmlns:cx="http://schemas.microsoft.com/office/drawing/2014/chartex" xmlns:cx1="http://schemas.microsoft.com/office/drawing/2015/9/8/chartex" xmlns:cx2="http://schemas.microsoft.com/office/drawing/2015/10/21/chartex" xmlns:cx3="http://schemas.microsoft.com/office/drawing/2016/5/9/chartex" xmlns:cx4="http://schemas.microsoft.com/office/drawing/2016/5/10/chartex" xmlns:cx5="http://schemas.microsoft.com/office/drawing/2016/5/11/chartex" xmlns:cx6="http://schemas.microsoft.com/office/drawing/2016/5/12/chartex" xmlns:cx7="http://schemas.microsoft.com/office/drawing/2016/5/13/chartex" xmlns:cx8="http://schemas.microsoft.com/office/drawing/2016/5/14/chartex" xmlns:mc="http://schemas.openxmlformats.org/markup-compatibility/2006" xmlns:aink="http://schemas.microsoft.com/office/drawing/2016/ink" xmlns:am3d="http://schemas.microsoft.com/office/drawing/2017/model3d" xmlns:o="urn:schemas-microsoft-com:office:office" xmlns:r="http://schemas.openxmlformats.org/officeDocument/2006/relationships" xmlns:m="http://schemas.openxmlformats.org/officeDocument/2006/math" xmlns:v="urn:schemas-microsoft-com:vml" xmlns:wp14="http://schemas.microsoft.com/office/word/2010/wordprocessingDrawing" xmlns:wp="http://schemas.openxmlformats.org/drawingml/2006/wordprocessingDrawing" xmlns:w10="urn:schemas-microsoft-com:office:word" xmlns:w="http://schemas.openxmlformats.org/wordprocessingml/2006/main" xmlns:w14="http://schemas.microsoft.com/office/word/2010/wordml" xmlns:w15="http://schemas.microsoft.com/office/word/2012/wordml" xmlns:w16cid="http://schemas.microsoft.com/office/word/2016/wordml/cid" xmlns:w16se="http://schemas.microsoft.com/office/word/2015/wordml/symex" xmlns:wpg="http://schemas.microsoft.com/office/word/2010/wordprocessingGroup" xmlns:wpi="http://schemas.microsoft.com/office/word/2010/wordprocessingInk" xmlns:wne="http://schemas.microsoft.com/office/word/2006/wordml" xmlns:wps="http://schemas.microsoft.com/office/word/2010/wordprocessingShape" mc:Ignorable="w14 w15 w16se w16cid wp14">
+<w:numbering xmlns:wpc="http://schemas.microsoft.com/office/word/2010/wordprocessingCanvas" xmlns:mc="http://schemas.openxmlformats.org/markup-compatibility/2006" xmlns:o="urn:schemas-microsoft-com:office:office" xmlns:r="http://schemas.openxmlformats.org/officeDocument/2006/relationships" xmlns:m="http://schemas.openxmlformats.org/officeDocument/2006/math" xmlns:v="urn:schemas-microsoft-com:vml" xmlns:wp14="http://schemas.microsoft.com/office/word/2010/wordprocessingDrawing" xmlns:wp="http://schemas.openxmlformats.org/drawingml/2006/wordprocessingDrawing" xmlns:w10="urn:schemas-microsoft-com:office:word" xmlns:w="http://schemas.openxmlformats.org/wordprocessingml/2006/main" xmlns:w14="http://schemas.microsoft.com/office/word/2010/wordml" xmlns:w15="http://schemas.microsoft.com/office/word/2012/wordml" xmlns:wpg="http://schemas.microsoft.com/office/word/2010/wordprocessingGroup" xmlns:wpi="http://schemas.microsoft.com/office/word/2010/wordprocessingInk" xmlns:wne="http://schemas.microsoft.com/office/word/2006/wordml" xmlns:wps="http://schemas.microsoft.com/office/word/2010/wordprocessingShape" mc:Ignorable="w14 w15 wp14">
   <w:abstractNum w:abstractNumId="0" w15:restartNumberingAfterBreak="0">
     <w:nsid w:val="04B425BC"/>
     <w:multiLevelType w:val="hybridMultilevel"/>
@@ -2836,7 +2755,7 @@
         <w:rFonts w:hint="default"/>
       </w:rPr>
     </w:lvl>
-    <w:lvl w:ilvl="1" w:tplc="0C090003" w:tentative="1">
+    <w:lvl w:ilvl="1" w:tplc="0C090003">
       <w:start w:val="1"/>
       <w:numFmt w:val="bullet"/>
       <w:lvlText w:val="o"/>
@@ -3128,7 +3047,7 @@
 </file>
 
 <file path=word/styles.xml><?xml version="1.0" encoding="utf-8"?>
-<w:styles xmlns:mc="http://schemas.openxmlformats.org/markup-compatibility/2006" xmlns:r="http://schemas.openxmlformats.org/officeDocument/2006/relationships" xmlns:w="http://schemas.openxmlformats.org/wordprocessingml/2006/main" xmlns:w14="http://schemas.microsoft.com/office/word/2010/wordml" xmlns:w15="http://schemas.microsoft.com/office/word/2012/wordml" xmlns:w16cid="http://schemas.microsoft.com/office/word/2016/wordml/cid" xmlns:w16se="http://schemas.microsoft.com/office/word/2015/wordml/symex" mc:Ignorable="w14 w15 w16se w16cid">
+<w:styles xmlns:mc="http://schemas.openxmlformats.org/markup-compatibility/2006" xmlns:r="http://schemas.openxmlformats.org/officeDocument/2006/relationships" xmlns:w="http://schemas.openxmlformats.org/wordprocessingml/2006/main" xmlns:w14="http://schemas.microsoft.com/office/word/2010/wordml" xmlns:w15="http://schemas.microsoft.com/office/word/2012/wordml" mc:Ignorable="w14 w15">
   <w:docDefaults>
     <w:rPrDefault>
       <w:rPr>
@@ -3144,7 +3063,7 @@
       </w:pPr>
     </w:pPrDefault>
   </w:docDefaults>
-  <w:latentStyles w:defLockedState="0" w:defUIPriority="99" w:defSemiHidden="0" w:defUnhideWhenUsed="0" w:defQFormat="0" w:count="375">
+  <w:latentStyles w:defLockedState="0" w:defUIPriority="99" w:defSemiHidden="0" w:defUnhideWhenUsed="0" w:defQFormat="0" w:count="371">
     <w:lsdException w:name="Normal" w:uiPriority="0" w:qFormat="1"/>
     <w:lsdException w:name="heading 1" w:uiPriority="9" w:qFormat="1"/>
     <w:lsdException w:name="heading 2" w:semiHidden="1" w:uiPriority="9" w:unhideWhenUsed="1" w:qFormat="1"/>
@@ -3250,6 +3169,7 @@
     <w:lsdException w:name="HTML Sample" w:semiHidden="1" w:unhideWhenUsed="1"/>
     <w:lsdException w:name="HTML Typewriter" w:semiHidden="1" w:unhideWhenUsed="1"/>
     <w:lsdException w:name="HTML Variable" w:semiHidden="1" w:unhideWhenUsed="1"/>
+    <w:lsdException w:name="Normal Table" w:semiHidden="1" w:unhideWhenUsed="1"/>
     <w:lsdException w:name="annotation subject" w:semiHidden="1" w:unhideWhenUsed="1"/>
     <w:lsdException w:name="No List" w:semiHidden="1" w:unhideWhenUsed="1"/>
     <w:lsdException w:name="Outline List 1" w:semiHidden="1" w:unhideWhenUsed="1"/>
@@ -3293,8 +3213,10 @@
     <w:lsdException w:name="Table Elegant" w:semiHidden="1" w:unhideWhenUsed="1"/>
     <w:lsdException w:name="Table Professional" w:semiHidden="1" w:unhideWhenUsed="1"/>
     <w:lsdException w:name="Table Subtle 1" w:semiHidden="1" w:unhideWhenUsed="1"/>
+    <w:lsdException w:name="Table Subtle 2" w:semiHidden="1" w:unhideWhenUsed="1"/>
     <w:lsdException w:name="Table Web 1" w:semiHidden="1" w:unhideWhenUsed="1"/>
     <w:lsdException w:name="Table Web 2" w:semiHidden="1" w:unhideWhenUsed="1"/>
+    <w:lsdException w:name="Table Web 3" w:semiHidden="1" w:unhideWhenUsed="1"/>
     <w:lsdException w:name="Balloon Text" w:semiHidden="1" w:unhideWhenUsed="1"/>
     <w:lsdException w:name="Table Grid" w:uiPriority="39"/>
     <w:lsdException w:name="Table Theme" w:semiHidden="1" w:unhideWhenUsed="1"/>
@@ -3513,10 +3435,6 @@
     <w:lsdException w:name="List Table 5 Dark Accent 6" w:uiPriority="50"/>
     <w:lsdException w:name="List Table 6 Colorful Accent 6" w:uiPriority="51"/>
     <w:lsdException w:name="List Table 7 Colorful Accent 6" w:uiPriority="52"/>
-    <w:lsdException w:name="Mention" w:semiHidden="1" w:unhideWhenUsed="1"/>
-    <w:lsdException w:name="Smart Hyperlink" w:semiHidden="1" w:unhideWhenUsed="1"/>
-    <w:lsdException w:name="Hashtag" w:semiHidden="1" w:unhideWhenUsed="1"/>
-    <w:lsdException w:name="Unresolved Mention" w:semiHidden="1" w:unhideWhenUsed="1"/>
   </w:latentStyles>
   <w:style w:type="paragraph" w:default="1" w:styleId="Normal">
     <w:name w:val="Normal"/>

</xml_diff>